<commit_message>
-small GUI and doc modifications
git-svn-id: https://openmodelica.org/svn/OpenModelica/trunk@15715 f25d12d1-65f4-0310-ae8a-bbce733d8d8e
</commit_message>
<xml_diff>
--- a/OMOptim/Doc/OMOptimDeveloperDocumentation.docx
+++ b/OMOptim/Doc/OMOptimDeveloperDocumentation.docx
@@ -112,6 +112,7 @@
                         <w:szCs w:val="80"/>
                       </w:rPr>
                     </w:pPr>
+                    <w:proofErr w:type="spellStart"/>
                     <w:r>
                       <w:rPr>
                         <w:rFonts w:asciiTheme="majorHAnsi" w:eastAsiaTheme="majorEastAsia" w:hAnsiTheme="majorHAnsi" w:cstheme="majorBidi"/>
@@ -120,6 +121,7 @@
                       </w:rPr>
                       <w:t>OMOptim</w:t>
                     </w:r>
+                    <w:proofErr w:type="spellEnd"/>
                     <w:r>
                       <w:rPr>
                         <w:rFonts w:asciiTheme="majorHAnsi" w:eastAsiaTheme="majorEastAsia" w:hAnsiTheme="majorHAnsi" w:cstheme="majorBidi"/>
@@ -242,7 +244,7 @@
                 <w:alias w:val="Date"/>
                 <w:id w:val="516659546"/>
                 <w:dataBinding w:prefixMappings="xmlns:ns0='http://schemas.microsoft.com/office/2006/coverPageProps'" w:xpath="/ns0:CoverPageProperties[1]/ns0:PublishDate[1]" w:storeItemID="{55AF091B-3C7A-41E3-B477-F2FDAA23CFDA}"/>
-                <w:date w:fullDate="2012-08-21T00:00:00Z">
+                <w:date w:fullDate="2012-09-11T00:00:00Z">
                   <w:dateFormat w:val="dd/MM/yyyy"/>
                   <w:lid w:val="fr-FR"/>
                   <w:storeMappedDataAs w:val="dateTime"/>
@@ -269,7 +271,7 @@
                         <w:b/>
                         <w:bCs/>
                       </w:rPr>
-                      <w:t>21/08/2012</w:t>
+                      <w:t>11/09/2012</w:t>
                     </w:r>
                   </w:p>
                 </w:tc>
@@ -443,6 +445,7 @@
             <w:rPr>
               <w:rFonts w:eastAsiaTheme="minorEastAsia"/>
               <w:noProof/>
+              <w:lang w:eastAsia="zh-CN"/>
             </w:rPr>
           </w:pPr>
           <w:r>
@@ -463,7 +466,7 @@
             </w:rPr>
             <w:fldChar w:fldCharType="separate"/>
           </w:r>
-          <w:hyperlink w:anchor="_Toc333331731" w:history="1">
+          <w:hyperlink w:anchor="_Toc335122602" w:history="1">
             <w:r>
               <w:rPr>
                 <w:rStyle w:val="Lienhypertexte"/>
@@ -490,7 +493,7 @@
                 <w:noProof/>
                 <w:webHidden/>
               </w:rPr>
-              <w:instrText xml:space="preserve"> PAGEREF _Toc333331731 \h </w:instrText>
+              <w:instrText xml:space="preserve"> PAGEREF _Toc335122602 \h </w:instrText>
             </w:r>
             <w:r>
               <w:rPr>
@@ -530,9 +533,10 @@
             <w:rPr>
               <w:rFonts w:eastAsiaTheme="minorEastAsia"/>
               <w:noProof/>
+              <w:lang w:eastAsia="zh-CN"/>
             </w:rPr>
           </w:pPr>
-          <w:hyperlink w:anchor="_Toc333331732" w:history="1">
+          <w:hyperlink w:anchor="_Toc335122603" w:history="1">
             <w:r>
               <w:rPr>
                 <w:rStyle w:val="Lienhypertexte"/>
@@ -559,7 +563,7 @@
                 <w:noProof/>
                 <w:webHidden/>
               </w:rPr>
-              <w:instrText xml:space="preserve"> PAGEREF _Toc333331732 \h </w:instrText>
+              <w:instrText xml:space="preserve"> PAGEREF _Toc335122603 \h </w:instrText>
             </w:r>
             <w:r>
               <w:rPr>
@@ -599,9 +603,10 @@
             <w:rPr>
               <w:rFonts w:eastAsiaTheme="minorEastAsia"/>
               <w:noProof/>
+              <w:lang w:eastAsia="zh-CN"/>
             </w:rPr>
           </w:pPr>
-          <w:hyperlink w:anchor="_Toc333331733" w:history="1">
+          <w:hyperlink w:anchor="_Toc335122604" w:history="1">
             <w:r>
               <w:rPr>
                 <w:rStyle w:val="Lienhypertexte"/>
@@ -628,7 +633,7 @@
                 <w:noProof/>
                 <w:webHidden/>
               </w:rPr>
-              <w:instrText xml:space="preserve"> PAGEREF _Toc333331733 \h </w:instrText>
+              <w:instrText xml:space="preserve"> PAGEREF _Toc335122604 \h </w:instrText>
             </w:r>
             <w:r>
               <w:rPr>
@@ -668,9 +673,10 @@
             <w:rPr>
               <w:rFonts w:eastAsiaTheme="minorEastAsia"/>
               <w:noProof/>
+              <w:lang w:eastAsia="zh-CN"/>
             </w:rPr>
           </w:pPr>
-          <w:hyperlink w:anchor="_Toc333331734" w:history="1">
+          <w:hyperlink w:anchor="_Toc335122605" w:history="1">
             <w:r>
               <w:rPr>
                 <w:rStyle w:val="Lienhypertexte"/>
@@ -697,7 +703,7 @@
                 <w:noProof/>
                 <w:webHidden/>
               </w:rPr>
-              <w:instrText xml:space="preserve"> PAGEREF _Toc333331734 \h </w:instrText>
+              <w:instrText xml:space="preserve"> PAGEREF _Toc335122605 \h </w:instrText>
             </w:r>
             <w:r>
               <w:rPr>
@@ -737,9 +743,10 @@
             <w:rPr>
               <w:rFonts w:eastAsiaTheme="minorEastAsia"/>
               <w:noProof/>
+              <w:lang w:eastAsia="zh-CN"/>
             </w:rPr>
           </w:pPr>
-          <w:hyperlink w:anchor="_Toc333331735" w:history="1">
+          <w:hyperlink w:anchor="_Toc335122606" w:history="1">
             <w:r>
               <w:rPr>
                 <w:rStyle w:val="Lienhypertexte"/>
@@ -766,7 +773,7 @@
                 <w:noProof/>
                 <w:webHidden/>
               </w:rPr>
-              <w:instrText xml:space="preserve"> PAGEREF _Toc333331735 \h </w:instrText>
+              <w:instrText xml:space="preserve"> PAGEREF _Toc335122606 \h </w:instrText>
             </w:r>
             <w:r>
               <w:rPr>
@@ -786,7 +793,7 @@
                 <w:noProof/>
                 <w:webHidden/>
               </w:rPr>
-              <w:t>3</w:t>
+              <w:t>4</w:t>
             </w:r>
             <w:r>
               <w:rPr>
@@ -806,9 +813,10 @@
             <w:rPr>
               <w:rFonts w:eastAsiaTheme="minorEastAsia"/>
               <w:noProof/>
+              <w:lang w:eastAsia="zh-CN"/>
             </w:rPr>
           </w:pPr>
-          <w:hyperlink w:anchor="_Toc333331736" w:history="1">
+          <w:hyperlink w:anchor="_Toc335122607" w:history="1">
             <w:r>
               <w:rPr>
                 <w:rStyle w:val="Lienhypertexte"/>
@@ -835,7 +843,7 @@
                 <w:noProof/>
                 <w:webHidden/>
               </w:rPr>
-              <w:instrText xml:space="preserve"> PAGEREF _Toc333331736 \h </w:instrText>
+              <w:instrText xml:space="preserve"> PAGEREF _Toc335122607 \h </w:instrText>
             </w:r>
             <w:r>
               <w:rPr>
@@ -875,9 +883,10 @@
             <w:rPr>
               <w:rFonts w:eastAsiaTheme="minorEastAsia"/>
               <w:noProof/>
+              <w:lang w:eastAsia="zh-CN"/>
             </w:rPr>
           </w:pPr>
-          <w:hyperlink w:anchor="_Toc333331737" w:history="1">
+          <w:hyperlink w:anchor="_Toc335122608" w:history="1">
             <w:r>
               <w:rPr>
                 <w:rStyle w:val="Lienhypertexte"/>
@@ -904,7 +913,7 @@
                 <w:noProof/>
                 <w:webHidden/>
               </w:rPr>
-              <w:instrText xml:space="preserve"> PAGEREF _Toc333331737 \h </w:instrText>
+              <w:instrText xml:space="preserve"> PAGEREF _Toc335122608 \h </w:instrText>
             </w:r>
             <w:r>
               <w:rPr>
@@ -944,9 +953,10 @@
             <w:rPr>
               <w:rFonts w:eastAsiaTheme="minorEastAsia"/>
               <w:noProof/>
+              <w:lang w:eastAsia="zh-CN"/>
             </w:rPr>
           </w:pPr>
-          <w:hyperlink w:anchor="_Toc333331738" w:history="1">
+          <w:hyperlink w:anchor="_Toc335122609" w:history="1">
             <w:r>
               <w:rPr>
                 <w:rStyle w:val="Lienhypertexte"/>
@@ -973,7 +983,7 @@
                 <w:noProof/>
                 <w:webHidden/>
               </w:rPr>
-              <w:instrText xml:space="preserve"> PAGEREF _Toc333331738 \h </w:instrText>
+              <w:instrText xml:space="preserve"> PAGEREF _Toc335122609 \h </w:instrText>
             </w:r>
             <w:r>
               <w:rPr>
@@ -1013,9 +1023,10 @@
             <w:rPr>
               <w:rFonts w:eastAsiaTheme="minorEastAsia"/>
               <w:noProof/>
+              <w:lang w:eastAsia="zh-CN"/>
             </w:rPr>
           </w:pPr>
-          <w:hyperlink w:anchor="_Toc333331739" w:history="1">
+          <w:hyperlink w:anchor="_Toc335122610" w:history="1">
             <w:r>
               <w:rPr>
                 <w:rStyle w:val="Lienhypertexte"/>
@@ -1042,7 +1053,7 @@
                 <w:noProof/>
                 <w:webHidden/>
               </w:rPr>
-              <w:instrText xml:space="preserve"> PAGEREF _Toc333331739 \h </w:instrText>
+              <w:instrText xml:space="preserve"> PAGEREF _Toc335122610 \h </w:instrText>
             </w:r>
             <w:r>
               <w:rPr>
@@ -1082,15 +1093,16 @@
             <w:rPr>
               <w:rFonts w:eastAsiaTheme="minorEastAsia"/>
               <w:noProof/>
+              <w:lang w:eastAsia="zh-CN"/>
             </w:rPr>
           </w:pPr>
-          <w:hyperlink w:anchor="_Toc333331740" w:history="1">
+          <w:hyperlink w:anchor="_Toc335122611" w:history="1">
             <w:r>
               <w:rPr>
                 <w:rStyle w:val="Lienhypertexte"/>
                 <w:noProof/>
               </w:rPr>
-              <w:t>Annex</w:t>
+              <w:t>Using subversion (svn)</w:t>
             </w:r>
             <w:r>
               <w:rPr>
@@ -1111,76 +1123,7 @@
                 <w:noProof/>
                 <w:webHidden/>
               </w:rPr>
-              <w:instrText xml:space="preserve"> PAGEREF _Toc333331740 \h </w:instrText>
-            </w:r>
-            <w:r>
-              <w:rPr>
-                <w:noProof/>
-                <w:webHidden/>
-              </w:rPr>
-            </w:r>
-            <w:r>
-              <w:rPr>
-                <w:noProof/>
-                <w:webHidden/>
-              </w:rPr>
-              <w:fldChar w:fldCharType="separate"/>
-            </w:r>
-            <w:r>
-              <w:rPr>
-                <w:noProof/>
-                <w:webHidden/>
-              </w:rPr>
-              <w:t>10</w:t>
-            </w:r>
-            <w:r>
-              <w:rPr>
-                <w:noProof/>
-                <w:webHidden/>
-              </w:rPr>
-              <w:fldChar w:fldCharType="end"/>
-            </w:r>
-          </w:hyperlink>
-        </w:p>
-        <w:p>
-          <w:pPr>
-            <w:pStyle w:val="TM1"/>
-            <w:tabs>
-              <w:tab w:val="right" w:leader="dot" w:pos="9396"/>
-            </w:tabs>
-            <w:rPr>
-              <w:rFonts w:eastAsiaTheme="minorEastAsia"/>
-              <w:noProof/>
-            </w:rPr>
-          </w:pPr>
-          <w:hyperlink w:anchor="_Toc333331741" w:history="1">
-            <w:r>
-              <w:rPr>
-                <w:rStyle w:val="Lienhypertexte"/>
-                <w:noProof/>
-              </w:rPr>
-              <w:t>Using subversion (svn)</w:t>
-            </w:r>
-            <w:r>
-              <w:rPr>
-                <w:noProof/>
-                <w:webHidden/>
-              </w:rPr>
-              <w:tab/>
-            </w:r>
-            <w:r>
-              <w:rPr>
-                <w:noProof/>
-                <w:webHidden/>
-              </w:rPr>
-              <w:fldChar w:fldCharType="begin"/>
-            </w:r>
-            <w:r>
-              <w:rPr>
-                <w:noProof/>
-                <w:webHidden/>
-              </w:rPr>
-              <w:instrText xml:space="preserve"> PAGEREF _Toc333331741 \h </w:instrText>
+              <w:instrText xml:space="preserve"> PAGEREF _Toc335122611 \h </w:instrText>
             </w:r>
             <w:r>
               <w:rPr>
@@ -1220,9 +1163,10 @@
             <w:rPr>
               <w:rFonts w:eastAsiaTheme="minorEastAsia"/>
               <w:noProof/>
+              <w:lang w:eastAsia="zh-CN"/>
             </w:rPr>
           </w:pPr>
-          <w:hyperlink w:anchor="_Toc333331742" w:history="1">
+          <w:hyperlink w:anchor="_Toc335122612" w:history="1">
             <w:r>
               <w:rPr>
                 <w:rStyle w:val="Lienhypertexte"/>
@@ -1249,7 +1193,7 @@
                 <w:noProof/>
                 <w:webHidden/>
               </w:rPr>
-              <w:instrText xml:space="preserve"> PAGEREF _Toc333331742 \h </w:instrText>
+              <w:instrText xml:space="preserve"> PAGEREF _Toc335122612 \h </w:instrText>
             </w:r>
             <w:r>
               <w:rPr>
@@ -1289,9 +1233,10 @@
             <w:rPr>
               <w:rFonts w:eastAsiaTheme="minorEastAsia"/>
               <w:noProof/>
+              <w:lang w:eastAsia="zh-CN"/>
             </w:rPr>
           </w:pPr>
-          <w:hyperlink w:anchor="_Toc333331743" w:history="1">
+          <w:hyperlink w:anchor="_Toc335122613" w:history="1">
             <w:r>
               <w:rPr>
                 <w:rStyle w:val="Lienhypertexte"/>
@@ -1318,7 +1263,7 @@
                 <w:noProof/>
                 <w:webHidden/>
               </w:rPr>
-              <w:instrText xml:space="preserve"> PAGEREF _Toc333331743 \h </w:instrText>
+              <w:instrText xml:space="preserve"> PAGEREF _Toc335122613 \h </w:instrText>
             </w:r>
             <w:r>
               <w:rPr>
@@ -1384,7 +1329,7 @@
       <w:pPr>
         <w:pStyle w:val="Titre1"/>
       </w:pPr>
-      <w:bookmarkStart w:id="0" w:name="_Toc333331731"/>
+      <w:bookmarkStart w:id="0" w:name="_Toc335122602"/>
       <w:r>
         <w:lastRenderedPageBreak/>
         <w:t>Prep</w:t>
@@ -1407,7 +1352,7 @@
       <w:pPr>
         <w:pStyle w:val="Titre2"/>
       </w:pPr>
-      <w:bookmarkStart w:id="1" w:name="_Toc333331732"/>
+      <w:bookmarkStart w:id="1" w:name="_Toc335122603"/>
       <w:r>
         <w:t>Getting source code</w:t>
       </w:r>
@@ -1466,7 +1411,7 @@
       <w:pPr>
         <w:pStyle w:val="Titre3"/>
       </w:pPr>
-      <w:bookmarkStart w:id="2" w:name="_Toc333331733"/>
+      <w:bookmarkStart w:id="2" w:name="_Toc335122604"/>
       <w:r>
         <w:t xml:space="preserve">How to get </w:t>
       </w:r>
@@ -1558,6 +1503,7 @@
       <w:r>
         <w:rPr>
           <w:noProof/>
+          <w:lang w:eastAsia="zh-CN"/>
         </w:rPr>
         <w:drawing>
           <wp:inline distT="0" distB="0" distL="0" distR="0">
@@ -1640,12 +1586,78 @@
       </w:r>
       <w:proofErr w:type="spellEnd"/>
     </w:p>
-    <w:p/>
+    <w:p>
+      <w:r>
+        <w:t xml:space="preserve">Then, all </w:t>
+      </w:r>
+      <w:proofErr w:type="spellStart"/>
+      <w:r>
+        <w:t>OpenModelica</w:t>
+      </w:r>
+      <w:proofErr w:type="spellEnd"/>
+      <w:r>
+        <w:t xml:space="preserve"> folders will be downloaded. But only four of them are actually needed:</w:t>
+      </w:r>
+    </w:p>
+    <w:p>
+      <w:pPr>
+        <w:pStyle w:val="Paragraphedeliste"/>
+        <w:numPr>
+          <w:ilvl w:val="0"/>
+          <w:numId w:val="14"/>
+        </w:numPr>
+      </w:pPr>
+      <w:proofErr w:type="spellStart"/>
+      <w:r>
+        <w:t>OMOptim</w:t>
+      </w:r>
+      <w:proofErr w:type="spellEnd"/>
+    </w:p>
+    <w:p>
+      <w:pPr>
+        <w:pStyle w:val="Paragraphedeliste"/>
+        <w:numPr>
+          <w:ilvl w:val="0"/>
+          <w:numId w:val="14"/>
+        </w:numPr>
+      </w:pPr>
+      <w:proofErr w:type="spellStart"/>
+      <w:r>
+        <w:t>OMOptimBasis</w:t>
+      </w:r>
+      <w:proofErr w:type="spellEnd"/>
+    </w:p>
+    <w:p>
+      <w:pPr>
+        <w:pStyle w:val="Paragraphedeliste"/>
+        <w:numPr>
+          <w:ilvl w:val="0"/>
+          <w:numId w:val="14"/>
+        </w:numPr>
+      </w:pPr>
+      <w:proofErr w:type="spellStart"/>
+      <w:r>
+        <w:t>SimulationRuntime</w:t>
+      </w:r>
+      <w:proofErr w:type="spellEnd"/>
+    </w:p>
+    <w:p>
+      <w:pPr>
+        <w:pStyle w:val="Paragraphedeliste"/>
+        <w:numPr>
+          <w:ilvl w:val="0"/>
+          <w:numId w:val="14"/>
+        </w:numPr>
+      </w:pPr>
+      <w:r>
+        <w:t>Compiler</w:t>
+      </w:r>
+    </w:p>
     <w:p>
       <w:pPr>
         <w:pStyle w:val="Titre3"/>
       </w:pPr>
-      <w:bookmarkStart w:id="3" w:name="_Toc333331734"/>
+      <w:bookmarkStart w:id="3" w:name="_Toc335122605"/>
       <w:r>
         <w:t>OMDev</w:t>
       </w:r>
@@ -1710,6 +1722,7 @@
         <w:jc w:val="left"/>
       </w:pPr>
       <w:r>
+        <w:lastRenderedPageBreak/>
         <w:t xml:space="preserve">Do a check out of </w:t>
       </w:r>
       <w:hyperlink r:id="rId12" w:history="1">
@@ -1731,7 +1744,15 @@
       </w:r>
       <w:proofErr w:type="spellEnd"/>
       <w:r>
-        <w:t>/OMDev.</w:t>
+        <w:t>/</w:t>
+      </w:r>
+      <w:proofErr w:type="spellStart"/>
+      <w:r>
+        <w:t>OMDev</w:t>
+      </w:r>
+      <w:proofErr w:type="spellEnd"/>
+      <w:r>
+        <w:t>.</w:t>
       </w:r>
     </w:p>
     <w:p>
@@ -1753,14 +1774,22 @@
       </w:r>
       <w:proofErr w:type="spellEnd"/>
       <w:r>
-        <w:t>/OMDev as a value</w:t>
+        <w:t>/</w:t>
+      </w:r>
+      <w:proofErr w:type="spellStart"/>
+      <w:r>
+        <w:t>OMDev</w:t>
+      </w:r>
+      <w:proofErr w:type="spellEnd"/>
+      <w:r>
+        <w:t xml:space="preserve"> as a value</w:t>
       </w:r>
     </w:p>
     <w:p>
       <w:pPr>
         <w:pStyle w:val="Titre2"/>
       </w:pPr>
-      <w:bookmarkStart w:id="4" w:name="_Toc333331735"/>
+      <w:bookmarkStart w:id="4" w:name="_Toc335122606"/>
       <w:r>
         <w:t>Getting Qt</w:t>
       </w:r>
@@ -1794,7 +1823,6 @@
     </w:p>
     <w:p>
       <w:r>
-        <w:lastRenderedPageBreak/>
         <w:t>Select custom i</w:t>
       </w:r>
       <w:r>
@@ -1868,7 +1896,7 @@
       <w:pPr>
         <w:pStyle w:val="Titre2"/>
       </w:pPr>
-      <w:bookmarkStart w:id="5" w:name="_Toc333331736"/>
+      <w:bookmarkStart w:id="5" w:name="_Toc335122607"/>
       <w:r>
         <w:t xml:space="preserve">Setting up </w:t>
       </w:r>
@@ -1889,9 +1917,11 @@
       <w:r>
         <w:t xml:space="preserve"> and open </w:t>
       </w:r>
+      <w:proofErr w:type="spellStart"/>
       <w:r>
         <w:t>OMOptim</w:t>
       </w:r>
+      <w:proofErr w:type="spellEnd"/>
       <w:r>
         <w:t>/build</w:t>
       </w:r>
@@ -1922,6 +1952,7 @@
       <w:r>
         <w:rPr>
           <w:noProof/>
+          <w:lang w:eastAsia="zh-CN"/>
         </w:rPr>
         <w:drawing>
           <wp:inline distT="0" distB="0" distL="0" distR="0">
@@ -2029,6 +2060,7 @@
       <w:r>
         <w:rPr>
           <w:noProof/>
+          <w:lang w:eastAsia="zh-CN"/>
         </w:rPr>
         <w:lastRenderedPageBreak/>
         <w:drawing>
@@ -2083,7 +2115,7 @@
       <w:pPr>
         <w:pStyle w:val="Titre2"/>
       </w:pPr>
-      <w:bookmarkStart w:id="6" w:name="_Toc333331737"/>
+      <w:bookmarkStart w:id="6" w:name="_Toc335122608"/>
       <w:r>
         <w:t>Build documentation</w:t>
       </w:r>
@@ -2162,8 +2194,13 @@
       <w:r>
         <w:t xml:space="preserve">), open </w:t>
       </w:r>
-      <w:r>
-        <w:t>OMOptim/D</w:t>
+      <w:proofErr w:type="spellStart"/>
+      <w:r>
+        <w:t>OMOptim</w:t>
+      </w:r>
+      <w:proofErr w:type="spellEnd"/>
+      <w:r>
+        <w:t>/D</w:t>
       </w:r>
       <w:r>
         <w:t>oc/</w:t>
@@ -2205,6 +2242,7 @@
       <w:r>
         <w:rPr>
           <w:noProof/>
+          <w:lang w:eastAsia="zh-CN"/>
         </w:rPr>
         <w:lastRenderedPageBreak/>
         <w:drawing>
@@ -2301,7 +2339,7 @@
       <w:pPr>
         <w:pStyle w:val="Titre2"/>
       </w:pPr>
-      <w:bookmarkStart w:id="7" w:name="_Toc333331738"/>
+      <w:bookmarkStart w:id="7" w:name="_Toc335122609"/>
       <w:r>
         <w:t xml:space="preserve">Building </w:t>
       </w:r>
@@ -2409,7 +2447,15 @@
     </w:p>
     <w:p>
       <w:r>
-        <w:t xml:space="preserve">When executed, the wizard will replace current OMOptim version (in </w:t>
+        <w:t xml:space="preserve">When executed, the wizard will replace current </w:t>
+      </w:r>
+      <w:proofErr w:type="spellStart"/>
+      <w:r>
+        <w:t>OMOptim</w:t>
+      </w:r>
+      <w:proofErr w:type="spellEnd"/>
+      <w:r>
+        <w:t xml:space="preserve"> version (in </w:t>
       </w:r>
       <w:proofErr w:type="spellStart"/>
       <w:r>
@@ -2427,6 +2473,7 @@
       <w:r>
         <w:rPr>
           <w:noProof/>
+          <w:lang w:eastAsia="zh-CN"/>
         </w:rPr>
         <w:lastRenderedPageBreak/>
         <w:drawing>
@@ -2480,7 +2527,7 @@
       <w:pPr>
         <w:pStyle w:val="Titre1"/>
       </w:pPr>
-      <w:bookmarkStart w:id="8" w:name="_Toc333331739"/>
+      <w:bookmarkStart w:id="8" w:name="_Toc335122610"/>
       <w:r>
         <w:lastRenderedPageBreak/>
         <w:t xml:space="preserve">How code is </w:t>
@@ -2500,6 +2547,7 @@
       <w:r>
         <w:rPr>
           <w:noProof/>
+          <w:lang w:eastAsia="zh-CN"/>
         </w:rPr>
         <w:drawing>
           <wp:inline distT="0" distB="0" distL="0" distR="0">
@@ -2705,6 +2753,7 @@
       <w:r>
         <w:rPr>
           <w:noProof/>
+          <w:lang w:eastAsia="zh-CN"/>
         </w:rPr>
         <w:drawing>
           <wp:inline distT="0" distB="0" distL="0" distR="0">
@@ -2795,18 +2844,16 @@
       <w:pPr>
         <w:pStyle w:val="Titre"/>
       </w:pPr>
-      <w:bookmarkStart w:id="9" w:name="_Toc333331740"/>
       <w:r>
         <w:lastRenderedPageBreak/>
         <w:t>Annex</w:t>
       </w:r>
-      <w:bookmarkEnd w:id="9"/>
     </w:p>
     <w:p>
       <w:pPr>
         <w:pStyle w:val="Titre1"/>
       </w:pPr>
-      <w:bookmarkStart w:id="10" w:name="_Toc333331741"/>
+      <w:bookmarkStart w:id="9" w:name="_Toc335122611"/>
       <w:r>
         <w:lastRenderedPageBreak/>
         <w:t>Using subversion (</w:t>
@@ -2819,21 +2866,21 @@
       <w:r>
         <w:t>)</w:t>
       </w:r>
+      <w:bookmarkEnd w:id="9"/>
+    </w:p>
+    <w:p>
+      <w:pPr>
+        <w:pStyle w:val="Titre2"/>
+      </w:pPr>
+      <w:bookmarkStart w:id="10" w:name="_Toc335122612"/>
+      <w:r>
+        <w:t xml:space="preserve">What is </w:t>
+      </w:r>
+      <w:proofErr w:type="gramStart"/>
+      <w:r>
+        <w:t>subversion ?</w:t>
+      </w:r>
       <w:bookmarkEnd w:id="10"/>
-    </w:p>
-    <w:p>
-      <w:pPr>
-        <w:pStyle w:val="Titre2"/>
-      </w:pPr>
-      <w:bookmarkStart w:id="11" w:name="_Toc333331742"/>
-      <w:r>
-        <w:t xml:space="preserve">What is </w:t>
-      </w:r>
-      <w:proofErr w:type="gramStart"/>
-      <w:r>
-        <w:t>subversion ?</w:t>
-      </w:r>
-      <w:bookmarkEnd w:id="11"/>
       <w:proofErr w:type="gramEnd"/>
     </w:p>
     <w:p>
@@ -2863,7 +2910,7 @@
       <w:pPr>
         <w:pStyle w:val="Titre2"/>
       </w:pPr>
-      <w:bookmarkStart w:id="12" w:name="_Toc333331743"/>
+      <w:bookmarkStart w:id="11" w:name="_Toc335122613"/>
       <w:r>
         <w:t xml:space="preserve">How to use </w:t>
       </w:r>
@@ -2871,7 +2918,7 @@
       <w:r>
         <w:t>it ?</w:t>
       </w:r>
-      <w:bookmarkEnd w:id="12"/>
+      <w:bookmarkEnd w:id="11"/>
       <w:proofErr w:type="gramEnd"/>
     </w:p>
     <w:p>
@@ -3137,8 +3184,13 @@
       <w:r>
         <w:t xml:space="preserve"> </w:t>
       </w:r>
-      <w:r>
-        <w:t xml:space="preserve">OMOptim requires </w:t>
+      <w:proofErr w:type="spellStart"/>
+      <w:r>
+        <w:t>OMOptim</w:t>
+      </w:r>
+      <w:proofErr w:type="spellEnd"/>
+      <w:r>
+        <w:t xml:space="preserve"> requires </w:t>
       </w:r>
       <w:proofErr w:type="spellStart"/>
       <w:r>
@@ -3497,6 +3549,119 @@
     </w:lvl>
   </w:abstractNum>
   <w:abstractNum w:abstractNumId="3">
+    <w:nsid w:val="24561FC2"/>
+    <w:multiLevelType w:val="hybridMultilevel"/>
+    <w:tmpl w:val="03BA75B4"/>
+    <w:lvl w:ilvl="0" w:tplc="04090001">
+      <w:start w:val="1"/>
+      <w:numFmt w:val="bullet"/>
+      <w:lvlText w:val=""/>
+      <w:lvlJc w:val="left"/>
+      <w:pPr>
+        <w:ind w:left="720" w:hanging="360"/>
+      </w:pPr>
+      <w:rPr>
+        <w:rFonts w:ascii="Symbol" w:hAnsi="Symbol" w:hint="default"/>
+      </w:rPr>
+    </w:lvl>
+    <w:lvl w:ilvl="1" w:tplc="04090003" w:tentative="1">
+      <w:start w:val="1"/>
+      <w:numFmt w:val="bullet"/>
+      <w:lvlText w:val="o"/>
+      <w:lvlJc w:val="left"/>
+      <w:pPr>
+        <w:ind w:left="1440" w:hanging="360"/>
+      </w:pPr>
+      <w:rPr>
+        <w:rFonts w:ascii="Courier New" w:hAnsi="Courier New" w:cs="Courier New" w:hint="default"/>
+      </w:rPr>
+    </w:lvl>
+    <w:lvl w:ilvl="2" w:tplc="04090005" w:tentative="1">
+      <w:start w:val="1"/>
+      <w:numFmt w:val="bullet"/>
+      <w:lvlText w:val=""/>
+      <w:lvlJc w:val="left"/>
+      <w:pPr>
+        <w:ind w:left="2160" w:hanging="360"/>
+      </w:pPr>
+      <w:rPr>
+        <w:rFonts w:ascii="Wingdings" w:hAnsi="Wingdings" w:hint="default"/>
+      </w:rPr>
+    </w:lvl>
+    <w:lvl w:ilvl="3" w:tplc="04090001" w:tentative="1">
+      <w:start w:val="1"/>
+      <w:numFmt w:val="bullet"/>
+      <w:lvlText w:val=""/>
+      <w:lvlJc w:val="left"/>
+      <w:pPr>
+        <w:ind w:left="2880" w:hanging="360"/>
+      </w:pPr>
+      <w:rPr>
+        <w:rFonts w:ascii="Symbol" w:hAnsi="Symbol" w:hint="default"/>
+      </w:rPr>
+    </w:lvl>
+    <w:lvl w:ilvl="4" w:tplc="04090003" w:tentative="1">
+      <w:start w:val="1"/>
+      <w:numFmt w:val="bullet"/>
+      <w:lvlText w:val="o"/>
+      <w:lvlJc w:val="left"/>
+      <w:pPr>
+        <w:ind w:left="3600" w:hanging="360"/>
+      </w:pPr>
+      <w:rPr>
+        <w:rFonts w:ascii="Courier New" w:hAnsi="Courier New" w:cs="Courier New" w:hint="default"/>
+      </w:rPr>
+    </w:lvl>
+    <w:lvl w:ilvl="5" w:tplc="04090005" w:tentative="1">
+      <w:start w:val="1"/>
+      <w:numFmt w:val="bullet"/>
+      <w:lvlText w:val=""/>
+      <w:lvlJc w:val="left"/>
+      <w:pPr>
+        <w:ind w:left="4320" w:hanging="360"/>
+      </w:pPr>
+      <w:rPr>
+        <w:rFonts w:ascii="Wingdings" w:hAnsi="Wingdings" w:hint="default"/>
+      </w:rPr>
+    </w:lvl>
+    <w:lvl w:ilvl="6" w:tplc="04090001" w:tentative="1">
+      <w:start w:val="1"/>
+      <w:numFmt w:val="bullet"/>
+      <w:lvlText w:val=""/>
+      <w:lvlJc w:val="left"/>
+      <w:pPr>
+        <w:ind w:left="5040" w:hanging="360"/>
+      </w:pPr>
+      <w:rPr>
+        <w:rFonts w:ascii="Symbol" w:hAnsi="Symbol" w:hint="default"/>
+      </w:rPr>
+    </w:lvl>
+    <w:lvl w:ilvl="7" w:tplc="04090003" w:tentative="1">
+      <w:start w:val="1"/>
+      <w:numFmt w:val="bullet"/>
+      <w:lvlText w:val="o"/>
+      <w:lvlJc w:val="left"/>
+      <w:pPr>
+        <w:ind w:left="5760" w:hanging="360"/>
+      </w:pPr>
+      <w:rPr>
+        <w:rFonts w:ascii="Courier New" w:hAnsi="Courier New" w:cs="Courier New" w:hint="default"/>
+      </w:rPr>
+    </w:lvl>
+    <w:lvl w:ilvl="8" w:tplc="04090005" w:tentative="1">
+      <w:start w:val="1"/>
+      <w:numFmt w:val="bullet"/>
+      <w:lvlText w:val=""/>
+      <w:lvlJc w:val="left"/>
+      <w:pPr>
+        <w:ind w:left="6480" w:hanging="360"/>
+      </w:pPr>
+      <w:rPr>
+        <w:rFonts w:ascii="Wingdings" w:hAnsi="Wingdings" w:hint="default"/>
+      </w:rPr>
+    </w:lvl>
+  </w:abstractNum>
+  <w:abstractNum w:abstractNumId="4">
     <w:nsid w:val="29585B1E"/>
     <w:multiLevelType w:val="hybridMultilevel"/>
     <w:tmpl w:val="C0FC164A"/>
@@ -3609,7 +3774,7 @@
       </w:rPr>
     </w:lvl>
   </w:abstractNum>
-  <w:abstractNum w:abstractNumId="4">
+  <w:abstractNum w:abstractNumId="5">
     <w:nsid w:val="2AEE372F"/>
     <w:multiLevelType w:val="hybridMultilevel"/>
     <w:tmpl w:val="4E441752"/>
@@ -3722,7 +3887,7 @@
       </w:rPr>
     </w:lvl>
   </w:abstractNum>
-  <w:abstractNum w:abstractNumId="5">
+  <w:abstractNum w:abstractNumId="6">
     <w:nsid w:val="2F0512AA"/>
     <w:multiLevelType w:val="hybridMultilevel"/>
     <w:tmpl w:val="620CC612"/>
@@ -3835,7 +4000,7 @@
       </w:rPr>
     </w:lvl>
   </w:abstractNum>
-  <w:abstractNum w:abstractNumId="6">
+  <w:abstractNum w:abstractNumId="7">
     <w:nsid w:val="34E97BE5"/>
     <w:multiLevelType w:val="hybridMultilevel"/>
     <w:tmpl w:val="4D926E90"/>
@@ -3947,7 +4112,7 @@
       </w:rPr>
     </w:lvl>
   </w:abstractNum>
-  <w:abstractNum w:abstractNumId="7">
+  <w:abstractNum w:abstractNumId="8">
     <w:nsid w:val="588237A5"/>
     <w:multiLevelType w:val="hybridMultilevel"/>
     <w:tmpl w:val="FA5C5ACA"/>
@@ -4060,7 +4225,7 @@
       </w:rPr>
     </w:lvl>
   </w:abstractNum>
-  <w:abstractNum w:abstractNumId="8">
+  <w:abstractNum w:abstractNumId="9">
     <w:nsid w:val="5ADF6251"/>
     <w:multiLevelType w:val="hybridMultilevel"/>
     <w:tmpl w:val="F244A186"/>
@@ -4173,7 +4338,7 @@
       </w:rPr>
     </w:lvl>
   </w:abstractNum>
-  <w:abstractNum w:abstractNumId="9">
+  <w:abstractNum w:abstractNumId="10">
     <w:nsid w:val="60377574"/>
     <w:multiLevelType w:val="hybridMultilevel"/>
     <w:tmpl w:val="4C7EECA6"/>
@@ -4286,7 +4451,7 @@
       </w:rPr>
     </w:lvl>
   </w:abstractNum>
-  <w:abstractNum w:abstractNumId="10">
+  <w:abstractNum w:abstractNumId="11">
     <w:nsid w:val="6C542645"/>
     <w:multiLevelType w:val="hybridMultilevel"/>
     <w:tmpl w:val="0BA41512"/>
@@ -4399,7 +4564,7 @@
       </w:rPr>
     </w:lvl>
   </w:abstractNum>
-  <w:abstractNum w:abstractNumId="11">
+  <w:abstractNum w:abstractNumId="12">
     <w:nsid w:val="6F6B39C5"/>
     <w:multiLevelType w:val="hybridMultilevel"/>
     <w:tmpl w:val="E8663F06"/>
@@ -4511,7 +4676,7 @@
       </w:rPr>
     </w:lvl>
   </w:abstractNum>
-  <w:abstractNum w:abstractNumId="12">
+  <w:abstractNum w:abstractNumId="13">
     <w:nsid w:val="7E445C51"/>
     <w:multiLevelType w:val="multilevel"/>
     <w:tmpl w:val="ABD0DF6C"/>
@@ -4628,40 +4793,43 @@
     <w:abstractNumId w:val="2"/>
   </w:num>
   <w:num w:numId="2">
-    <w:abstractNumId w:val="11"/>
+    <w:abstractNumId w:val="12"/>
   </w:num>
   <w:num w:numId="3">
-    <w:abstractNumId w:val="6"/>
+    <w:abstractNumId w:val="7"/>
   </w:num>
   <w:num w:numId="4">
     <w:abstractNumId w:val="0"/>
   </w:num>
   <w:num w:numId="5">
-    <w:abstractNumId w:val="3"/>
+    <w:abstractNumId w:val="4"/>
   </w:num>
   <w:num w:numId="6">
-    <w:abstractNumId w:val="12"/>
+    <w:abstractNumId w:val="13"/>
   </w:num>
   <w:num w:numId="7">
-    <w:abstractNumId w:val="10"/>
+    <w:abstractNumId w:val="11"/>
   </w:num>
   <w:num w:numId="8">
-    <w:abstractNumId w:val="4"/>
+    <w:abstractNumId w:val="5"/>
   </w:num>
   <w:num w:numId="9">
-    <w:abstractNumId w:val="5"/>
+    <w:abstractNumId w:val="6"/>
   </w:num>
   <w:num w:numId="10">
     <w:abstractNumId w:val="1"/>
   </w:num>
   <w:num w:numId="11">
+    <w:abstractNumId w:val="9"/>
+  </w:num>
+  <w:num w:numId="12">
     <w:abstractNumId w:val="8"/>
   </w:num>
-  <w:num w:numId="12">
-    <w:abstractNumId w:val="7"/>
+  <w:num w:numId="13">
+    <w:abstractNumId w:val="10"/>
   </w:num>
-  <w:num w:numId="13">
-    <w:abstractNumId w:val="9"/>
+  <w:num w:numId="14">
+    <w:abstractNumId w:val="3"/>
   </w:num>
 </w:numbering>
 </file>
@@ -5521,7 +5689,7 @@
 
 <file path=customXml/item1.xml><?xml version="1.0" encoding="utf-8"?>
 <CoverPageProperties xmlns="http://schemas.microsoft.com/office/2006/coverPageProps">
-  <PublishDate>2012-08-21T00:00:00</PublishDate>
+  <PublishDate>2012-09-11T00:00:00</PublishDate>
   <Abstract>(Windows version) How to download code ? How to compile it ? How to create an installer ?</Abstract>
   <CompanyAddress/>
   <CompanyPhone/>
@@ -5543,7 +5711,7 @@
 </file>
 
 <file path=customXml/itemProps2.xml><?xml version="1.0" encoding="utf-8"?>
-<ds:datastoreItem xmlns:ds="http://schemas.openxmlformats.org/officeDocument/2006/customXml" ds:itemID="{857C5A4D-33B8-49A6-8DBE-67A6B722F22F}">
+<ds:datastoreItem xmlns:ds="http://schemas.openxmlformats.org/officeDocument/2006/customXml" ds:itemID="{BF7C1DBF-03BC-4404-9FB7-A9E5C38C046B}">
   <ds:schemaRefs>
     <ds:schemaRef ds:uri="http://schemas.openxmlformats.org/officeDocument/2006/bibliography"/>
   </ds:schemaRefs>

</xml_diff>

<commit_message>
- scripting functions (gui)
git-svn-id: https://openmodelica.org/svn/OpenModelica/trunk@16159 f25d12d1-65f4-0310-ae8a-bbce733d8d8e
</commit_message>
<xml_diff>
--- a/OMOptim/Doc/OMOptimDeveloperDocumentation.docx
+++ b/OMOptim/Doc/OMOptimDeveloperDocumentation.docx
@@ -112,7 +112,6 @@
                         <w:szCs w:val="80"/>
                       </w:rPr>
                     </w:pPr>
-                    <w:proofErr w:type="spellStart"/>
                     <w:r>
                       <w:rPr>
                         <w:rFonts w:asciiTheme="majorHAnsi" w:eastAsiaTheme="majorEastAsia" w:hAnsiTheme="majorHAnsi" w:cstheme="majorBidi"/>
@@ -121,32 +120,13 @@
                       </w:rPr>
                       <w:t>OMOptim</w:t>
                     </w:r>
-                    <w:proofErr w:type="spellEnd"/>
                     <w:r>
                       <w:rPr>
                         <w:rFonts w:asciiTheme="majorHAnsi" w:eastAsiaTheme="majorEastAsia" w:hAnsiTheme="majorHAnsi" w:cstheme="majorBidi"/>
                         <w:sz w:val="80"/>
                         <w:szCs w:val="80"/>
                       </w:rPr>
-                      <w:t xml:space="preserve"> </w:t>
-                    </w:r>
-                    <w:proofErr w:type="spellStart"/>
-                    <w:r>
-                      <w:rPr>
-                        <w:rFonts w:asciiTheme="majorHAnsi" w:eastAsiaTheme="majorEastAsia" w:hAnsiTheme="majorHAnsi" w:cstheme="majorBidi"/>
-                        <w:sz w:val="80"/>
-                        <w:szCs w:val="80"/>
-                      </w:rPr>
-                      <w:t>developer</w:t>
-                    </w:r>
-                    <w:proofErr w:type="spellEnd"/>
-                    <w:r>
-                      <w:rPr>
-                        <w:rFonts w:asciiTheme="majorHAnsi" w:eastAsiaTheme="majorEastAsia" w:hAnsiTheme="majorHAnsi" w:cstheme="majorBidi"/>
-                        <w:sz w:val="80"/>
-                        <w:szCs w:val="80"/>
-                      </w:rPr>
-                      <w:t xml:space="preserve"> documentation</w:t>
+                      <w:t xml:space="preserve"> developer documentation</w:t>
                     </w:r>
                   </w:p>
                 </w:tc>
@@ -207,23 +187,7 @@
                         <w:b/>
                         <w:bCs/>
                       </w:rPr>
-                      <w:t xml:space="preserve">Hubert </w:t>
-                    </w:r>
-                    <w:proofErr w:type="spellStart"/>
-                    <w:r>
-                      <w:rPr>
-                        <w:b/>
-                        <w:bCs/>
-                      </w:rPr>
-                      <w:t>Thieriot</w:t>
-                    </w:r>
-                    <w:proofErr w:type="spellEnd"/>
-                    <w:r>
-                      <w:rPr>
-                        <w:b/>
-                        <w:bCs/>
-                      </w:rPr>
-                      <w:t xml:space="preserve"> – CEP ARMINES</w:t>
+                      <w:t>Hubert Thieriot – CEP ARMINES</w:t>
                     </w:r>
                   </w:p>
                 </w:tc>
@@ -244,7 +208,7 @@
                 <w:alias w:val="Date"/>
                 <w:id w:val="516659546"/>
                 <w:dataBinding w:prefixMappings="xmlns:ns0='http://schemas.microsoft.com/office/2006/coverPageProps'" w:xpath="/ns0:CoverPageProperties[1]/ns0:PublishDate[1]" w:storeItemID="{55AF091B-3C7A-41E3-B477-F2FDAA23CFDA}"/>
-                <w:date w:fullDate="2012-09-11T00:00:00Z">
+                <w:date w:fullDate="2012-10-26T00:00:00Z">
                   <w:dateFormat w:val="dd/MM/yyyy"/>
                   <w:lid w:val="fr-FR"/>
                   <w:storeMappedDataAs w:val="dateTime"/>
@@ -271,7 +235,7 @@
                         <w:b/>
                         <w:bCs/>
                       </w:rPr>
-                      <w:t>11/09/2012</w:t>
+                      <w:t>26/10/2012</w:t>
                     </w:r>
                   </w:p>
                 </w:tc>
@@ -335,42 +299,7 @@
                       <w:rPr>
                         <w:lang w:val="en-US"/>
                       </w:rPr>
-                      <w:t xml:space="preserve">How to download </w:t>
-                    </w:r>
-                    <w:proofErr w:type="gramStart"/>
-                    <w:r>
-                      <w:rPr>
-                        <w:lang w:val="en-US"/>
-                      </w:rPr>
-                      <w:t>code ?</w:t>
-                    </w:r>
-                    <w:proofErr w:type="gramEnd"/>
-                    <w:r>
-                      <w:rPr>
-                        <w:lang w:val="en-US"/>
-                      </w:rPr>
-                      <w:t xml:space="preserve"> How to compile </w:t>
-                    </w:r>
-                    <w:proofErr w:type="gramStart"/>
-                    <w:r>
-                      <w:rPr>
-                        <w:lang w:val="en-US"/>
-                      </w:rPr>
-                      <w:t>it ?</w:t>
-                    </w:r>
-                    <w:proofErr w:type="gramEnd"/>
-                    <w:r>
-                      <w:rPr>
-                        <w:lang w:val="en-US"/>
-                      </w:rPr>
-                      <w:t xml:space="preserve"> How to create an </w:t>
-                    </w:r>
-                    <w:proofErr w:type="gramStart"/>
-                    <w:r>
-                      <w:rPr>
-                        <w:lang w:val="en-US"/>
-                      </w:rPr>
-                      <w:t>installer</w:t>
+                      <w:t>How to download code ? How to compile it ? How to create an installer</w:t>
                     </w:r>
                     <w:r>
                       <w:rPr>
@@ -384,7 +313,6 @@
                       </w:rPr>
                       <w:t>?</w:t>
                     </w:r>
-                    <w:proofErr w:type="gramEnd"/>
                   </w:p>
                 </w:tc>
               </w:sdtContent>
@@ -445,7 +373,6 @@
             <w:rPr>
               <w:rFonts w:eastAsiaTheme="minorEastAsia"/>
               <w:noProof/>
-              <w:lang w:eastAsia="zh-CN"/>
             </w:rPr>
           </w:pPr>
           <w:r>
@@ -466,7 +393,7 @@
             </w:rPr>
             <w:fldChar w:fldCharType="separate"/>
           </w:r>
-          <w:hyperlink w:anchor="_Toc335122602" w:history="1">
+          <w:hyperlink w:anchor="_Toc333331731" w:history="1">
             <w:r>
               <w:rPr>
                 <w:rStyle w:val="Lienhypertexte"/>
@@ -493,7 +420,7 @@
                 <w:noProof/>
                 <w:webHidden/>
               </w:rPr>
-              <w:instrText xml:space="preserve"> PAGEREF _Toc335122602 \h </w:instrText>
+              <w:instrText xml:space="preserve"> PAGEREF _Toc333331731 \h </w:instrText>
             </w:r>
             <w:r>
               <w:rPr>
@@ -533,10 +460,9 @@
             <w:rPr>
               <w:rFonts w:eastAsiaTheme="minorEastAsia"/>
               <w:noProof/>
-              <w:lang w:eastAsia="zh-CN"/>
             </w:rPr>
           </w:pPr>
-          <w:hyperlink w:anchor="_Toc335122603" w:history="1">
+          <w:hyperlink w:anchor="_Toc333331732" w:history="1">
             <w:r>
               <w:rPr>
                 <w:rStyle w:val="Lienhypertexte"/>
@@ -563,7 +489,7 @@
                 <w:noProof/>
                 <w:webHidden/>
               </w:rPr>
-              <w:instrText xml:space="preserve"> PAGEREF _Toc335122603 \h </w:instrText>
+              <w:instrText xml:space="preserve"> PAGEREF _Toc333331732 \h </w:instrText>
             </w:r>
             <w:r>
               <w:rPr>
@@ -603,16 +529,29 @@
             <w:rPr>
               <w:rFonts w:eastAsiaTheme="minorEastAsia"/>
               <w:noProof/>
-              <w:lang w:eastAsia="zh-CN"/>
             </w:rPr>
           </w:pPr>
-          <w:hyperlink w:anchor="_Toc335122604" w:history="1">
+          <w:hyperlink w:anchor="_Toc333331733" w:history="1">
             <w:r>
               <w:rPr>
                 <w:rStyle w:val="Lienhypertexte"/>
                 <w:noProof/>
               </w:rPr>
-              <w:t>How to get it ?</w:t>
+              <w:t>How</w:t>
+            </w:r>
+            <w:r>
+              <w:rPr>
+                <w:rStyle w:val="Lienhypertexte"/>
+                <w:noProof/>
+              </w:rPr>
+              <w:t xml:space="preserve"> </w:t>
+            </w:r>
+            <w:r>
+              <w:rPr>
+                <w:rStyle w:val="Lienhypertexte"/>
+                <w:noProof/>
+              </w:rPr>
+              <w:t>to get it ?</w:t>
             </w:r>
             <w:r>
               <w:rPr>
@@ -633,7 +572,7 @@
                 <w:noProof/>
                 <w:webHidden/>
               </w:rPr>
-              <w:instrText xml:space="preserve"> PAGEREF _Toc335122604 \h </w:instrText>
+              <w:instrText xml:space="preserve"> PAGEREF _Toc333331733 \h </w:instrText>
             </w:r>
             <w:r>
               <w:rPr>
@@ -673,10 +612,9 @@
             <w:rPr>
               <w:rFonts w:eastAsiaTheme="minorEastAsia"/>
               <w:noProof/>
-              <w:lang w:eastAsia="zh-CN"/>
             </w:rPr>
           </w:pPr>
-          <w:hyperlink w:anchor="_Toc335122605" w:history="1">
+          <w:hyperlink w:anchor="_Toc333331734" w:history="1">
             <w:r>
               <w:rPr>
                 <w:rStyle w:val="Lienhypertexte"/>
@@ -703,7 +641,7 @@
                 <w:noProof/>
                 <w:webHidden/>
               </w:rPr>
-              <w:instrText xml:space="preserve"> PAGEREF _Toc335122605 \h </w:instrText>
+              <w:instrText xml:space="preserve"> PAGEREF _Toc333331734 \h </w:instrText>
             </w:r>
             <w:r>
               <w:rPr>
@@ -743,10 +681,9 @@
             <w:rPr>
               <w:rFonts w:eastAsiaTheme="minorEastAsia"/>
               <w:noProof/>
-              <w:lang w:eastAsia="zh-CN"/>
             </w:rPr>
           </w:pPr>
-          <w:hyperlink w:anchor="_Toc335122606" w:history="1">
+          <w:hyperlink w:anchor="_Toc333331735" w:history="1">
             <w:r>
               <w:rPr>
                 <w:rStyle w:val="Lienhypertexte"/>
@@ -773,7 +710,7 @@
                 <w:noProof/>
                 <w:webHidden/>
               </w:rPr>
-              <w:instrText xml:space="preserve"> PAGEREF _Toc335122606 \h </w:instrText>
+              <w:instrText xml:space="preserve"> PAGEREF _Toc333331735 \h </w:instrText>
             </w:r>
             <w:r>
               <w:rPr>
@@ -793,7 +730,7 @@
                 <w:noProof/>
                 <w:webHidden/>
               </w:rPr>
-              <w:t>4</w:t>
+              <w:t>3</w:t>
             </w:r>
             <w:r>
               <w:rPr>
@@ -813,10 +750,9 @@
             <w:rPr>
               <w:rFonts w:eastAsiaTheme="minorEastAsia"/>
               <w:noProof/>
-              <w:lang w:eastAsia="zh-CN"/>
             </w:rPr>
           </w:pPr>
-          <w:hyperlink w:anchor="_Toc335122607" w:history="1">
+          <w:hyperlink w:anchor="_Toc333331736" w:history="1">
             <w:r>
               <w:rPr>
                 <w:rStyle w:val="Lienhypertexte"/>
@@ -843,7 +779,7 @@
                 <w:noProof/>
                 <w:webHidden/>
               </w:rPr>
-              <w:instrText xml:space="preserve"> PAGEREF _Toc335122607 \h </w:instrText>
+              <w:instrText xml:space="preserve"> PAGEREF _Toc333331736 \h </w:instrText>
             </w:r>
             <w:r>
               <w:rPr>
@@ -883,10 +819,9 @@
             <w:rPr>
               <w:rFonts w:eastAsiaTheme="minorEastAsia"/>
               <w:noProof/>
-              <w:lang w:eastAsia="zh-CN"/>
             </w:rPr>
           </w:pPr>
-          <w:hyperlink w:anchor="_Toc335122608" w:history="1">
+          <w:hyperlink w:anchor="_Toc333331737" w:history="1">
             <w:r>
               <w:rPr>
                 <w:rStyle w:val="Lienhypertexte"/>
@@ -913,7 +848,7 @@
                 <w:noProof/>
                 <w:webHidden/>
               </w:rPr>
-              <w:instrText xml:space="preserve"> PAGEREF _Toc335122608 \h </w:instrText>
+              <w:instrText xml:space="preserve"> PAGEREF _Toc333331737 \h </w:instrText>
             </w:r>
             <w:r>
               <w:rPr>
@@ -953,10 +888,9 @@
             <w:rPr>
               <w:rFonts w:eastAsiaTheme="minorEastAsia"/>
               <w:noProof/>
-              <w:lang w:eastAsia="zh-CN"/>
             </w:rPr>
           </w:pPr>
-          <w:hyperlink w:anchor="_Toc335122609" w:history="1">
+          <w:hyperlink w:anchor="_Toc333331738" w:history="1">
             <w:r>
               <w:rPr>
                 <w:rStyle w:val="Lienhypertexte"/>
@@ -983,7 +917,7 @@
                 <w:noProof/>
                 <w:webHidden/>
               </w:rPr>
-              <w:instrText xml:space="preserve"> PAGEREF _Toc335122609 \h </w:instrText>
+              <w:instrText xml:space="preserve"> PAGEREF _Toc333331738 \h </w:instrText>
             </w:r>
             <w:r>
               <w:rPr>
@@ -1023,10 +957,9 @@
             <w:rPr>
               <w:rFonts w:eastAsiaTheme="minorEastAsia"/>
               <w:noProof/>
-              <w:lang w:eastAsia="zh-CN"/>
             </w:rPr>
           </w:pPr>
-          <w:hyperlink w:anchor="_Toc335122610" w:history="1">
+          <w:hyperlink w:anchor="_Toc333331739" w:history="1">
             <w:r>
               <w:rPr>
                 <w:rStyle w:val="Lienhypertexte"/>
@@ -1053,7 +986,7 @@
                 <w:noProof/>
                 <w:webHidden/>
               </w:rPr>
-              <w:instrText xml:space="preserve"> PAGEREF _Toc335122610 \h </w:instrText>
+              <w:instrText xml:space="preserve"> PAGEREF _Toc333331739 \h </w:instrText>
             </w:r>
             <w:r>
               <w:rPr>
@@ -1093,15 +1026,83 @@
             <w:rPr>
               <w:rFonts w:eastAsiaTheme="minorEastAsia"/>
               <w:noProof/>
-              <w:lang w:eastAsia="zh-CN"/>
             </w:rPr>
           </w:pPr>
-          <w:hyperlink w:anchor="_Toc335122611" w:history="1">
+          <w:hyperlink w:anchor="_Toc333331740" w:history="1">
             <w:r>
               <w:rPr>
                 <w:rStyle w:val="Lienhypertexte"/>
                 <w:noProof/>
               </w:rPr>
+              <w:t>Annex</w:t>
+            </w:r>
+            <w:r>
+              <w:rPr>
+                <w:noProof/>
+                <w:webHidden/>
+              </w:rPr>
+              <w:tab/>
+            </w:r>
+            <w:r>
+              <w:rPr>
+                <w:noProof/>
+                <w:webHidden/>
+              </w:rPr>
+              <w:fldChar w:fldCharType="begin"/>
+            </w:r>
+            <w:r>
+              <w:rPr>
+                <w:noProof/>
+                <w:webHidden/>
+              </w:rPr>
+              <w:instrText xml:space="preserve"> PAGEREF _Toc333331740 \h </w:instrText>
+            </w:r>
+            <w:r>
+              <w:rPr>
+                <w:noProof/>
+                <w:webHidden/>
+              </w:rPr>
+            </w:r>
+            <w:r>
+              <w:rPr>
+                <w:noProof/>
+                <w:webHidden/>
+              </w:rPr>
+              <w:fldChar w:fldCharType="separate"/>
+            </w:r>
+            <w:r>
+              <w:rPr>
+                <w:noProof/>
+                <w:webHidden/>
+              </w:rPr>
+              <w:t>10</w:t>
+            </w:r>
+            <w:r>
+              <w:rPr>
+                <w:noProof/>
+                <w:webHidden/>
+              </w:rPr>
+              <w:fldChar w:fldCharType="end"/>
+            </w:r>
+          </w:hyperlink>
+        </w:p>
+        <w:p>
+          <w:pPr>
+            <w:pStyle w:val="TM1"/>
+            <w:tabs>
+              <w:tab w:val="right" w:leader="dot" w:pos="9396"/>
+            </w:tabs>
+            <w:rPr>
+              <w:rFonts w:eastAsiaTheme="minorEastAsia"/>
+              <w:noProof/>
+            </w:rPr>
+          </w:pPr>
+          <w:hyperlink w:anchor="_Toc333331741" w:history="1">
+            <w:r>
+              <w:rPr>
+                <w:rStyle w:val="Lienhypertexte"/>
+                <w:noProof/>
+              </w:rPr>
               <w:t>Using subversion (svn)</w:t>
             </w:r>
             <w:r>
@@ -1123,7 +1124,7 @@
                 <w:noProof/>
                 <w:webHidden/>
               </w:rPr>
-              <w:instrText xml:space="preserve"> PAGEREF _Toc335122611 \h </w:instrText>
+              <w:instrText xml:space="preserve"> PAGEREF _Toc333331741 \h </w:instrText>
             </w:r>
             <w:r>
               <w:rPr>
@@ -1163,10 +1164,9 @@
             <w:rPr>
               <w:rFonts w:eastAsiaTheme="minorEastAsia"/>
               <w:noProof/>
-              <w:lang w:eastAsia="zh-CN"/>
             </w:rPr>
           </w:pPr>
-          <w:hyperlink w:anchor="_Toc335122612" w:history="1">
+          <w:hyperlink w:anchor="_Toc333331742" w:history="1">
             <w:r>
               <w:rPr>
                 <w:rStyle w:val="Lienhypertexte"/>
@@ -1193,7 +1193,7 @@
                 <w:noProof/>
                 <w:webHidden/>
               </w:rPr>
-              <w:instrText xml:space="preserve"> PAGEREF _Toc335122612 \h </w:instrText>
+              <w:instrText xml:space="preserve"> PAGEREF _Toc333331742 \h </w:instrText>
             </w:r>
             <w:r>
               <w:rPr>
@@ -1233,10 +1233,9 @@
             <w:rPr>
               <w:rFonts w:eastAsiaTheme="minorEastAsia"/>
               <w:noProof/>
-              <w:lang w:eastAsia="zh-CN"/>
             </w:rPr>
           </w:pPr>
-          <w:hyperlink w:anchor="_Toc335122613" w:history="1">
+          <w:hyperlink w:anchor="_Toc333331743" w:history="1">
             <w:r>
               <w:rPr>
                 <w:rStyle w:val="Lienhypertexte"/>
@@ -1263,7 +1262,7 @@
                 <w:noProof/>
                 <w:webHidden/>
               </w:rPr>
-              <w:instrText xml:space="preserve"> PAGEREF _Toc335122613 \h </w:instrText>
+              <w:instrText xml:space="preserve"> PAGEREF _Toc333331743 \h </w:instrText>
             </w:r>
             <w:r>
               <w:rPr>
@@ -1329,7 +1328,7 @@
       <w:pPr>
         <w:pStyle w:val="Titre1"/>
       </w:pPr>
-      <w:bookmarkStart w:id="0" w:name="_Toc335122602"/>
+      <w:bookmarkStart w:id="0" w:name="_Toc333331731"/>
       <w:r>
         <w:lastRenderedPageBreak/>
         <w:t>Prep</w:t>
@@ -1352,7 +1351,7 @@
       <w:pPr>
         <w:pStyle w:val="Titre2"/>
       </w:pPr>
-      <w:bookmarkStart w:id="1" w:name="_Toc335122603"/>
+      <w:bookmarkStart w:id="1" w:name="_Toc333331732"/>
       <w:r>
         <w:t>Getting source code</w:t>
       </w:r>
@@ -1382,21 +1381,7 @@
         <w:rPr>
           <w:i/>
         </w:rPr>
-        <w:t xml:space="preserve">In below instructions, </w:t>
-      </w:r>
-      <w:proofErr w:type="spellStart"/>
-      <w:r>
-        <w:rPr>
-          <w:i/>
-        </w:rPr>
-        <w:t>MyDevFolder</w:t>
-      </w:r>
-      <w:proofErr w:type="spellEnd"/>
-      <w:r>
-        <w:rPr>
-          <w:i/>
-        </w:rPr>
-        <w:t xml:space="preserve"> refers to a newly created folder where source code will be stored. Please use a folder without space character within its path.</w:t>
+        <w:t>In below instructions, MyDevFolder refers to a newly created folder where source code will be stored. Please use a folder without space character within its path.</w:t>
       </w:r>
     </w:p>
     <w:p>
@@ -1411,16 +1396,11 @@
       <w:pPr>
         <w:pStyle w:val="Titre3"/>
       </w:pPr>
-      <w:bookmarkStart w:id="2" w:name="_Toc335122604"/>
-      <w:r>
-        <w:t xml:space="preserve">How to get </w:t>
-      </w:r>
-      <w:proofErr w:type="gramStart"/>
-      <w:r>
-        <w:t>it ?</w:t>
+      <w:bookmarkStart w:id="2" w:name="_Toc333331733"/>
+      <w:r>
+        <w:t>OMOptim source code</w:t>
       </w:r>
       <w:bookmarkEnd w:id="2"/>
-      <w:proofErr w:type="gramEnd"/>
     </w:p>
     <w:p>
       <w:r>
@@ -1488,15 +1468,7 @@
         <w:t xml:space="preserve">Right click </w:t>
       </w:r>
       <w:r>
-        <w:t xml:space="preserve">in </w:t>
-      </w:r>
-      <w:proofErr w:type="spellStart"/>
-      <w:r>
-        <w:t>MyDevFolder</w:t>
-      </w:r>
-      <w:proofErr w:type="spellEnd"/>
-      <w:r>
-        <w:t xml:space="preserve"> and ask for a Checkout.</w:t>
+        <w:t>in MyDevFolder and ask for a Checkout.</w:t>
       </w:r>
     </w:p>
     <w:p>
@@ -1578,86 +1550,14 @@
         </w:r>
       </w:hyperlink>
       <w:r>
-        <w:t xml:space="preserve">in </w:t>
-      </w:r>
-      <w:proofErr w:type="spellStart"/>
-      <w:r>
-        <w:t>MyDevFolder</w:t>
-      </w:r>
-      <w:proofErr w:type="spellEnd"/>
-    </w:p>
-    <w:p>
-      <w:r>
-        <w:t xml:space="preserve">Then, all </w:t>
-      </w:r>
-      <w:proofErr w:type="spellStart"/>
-      <w:r>
-        <w:t>OpenModelica</w:t>
-      </w:r>
-      <w:proofErr w:type="spellEnd"/>
-      <w:r>
-        <w:t xml:space="preserve"> folders will be downloaded. But only four of them are actually needed:</w:t>
-      </w:r>
-    </w:p>
-    <w:p>
-      <w:pPr>
-        <w:pStyle w:val="Paragraphedeliste"/>
-        <w:numPr>
-          <w:ilvl w:val="0"/>
-          <w:numId w:val="14"/>
-        </w:numPr>
-      </w:pPr>
-      <w:proofErr w:type="spellStart"/>
-      <w:r>
-        <w:t>OMOptim</w:t>
-      </w:r>
-      <w:proofErr w:type="spellEnd"/>
-    </w:p>
-    <w:p>
-      <w:pPr>
-        <w:pStyle w:val="Paragraphedeliste"/>
-        <w:numPr>
-          <w:ilvl w:val="0"/>
-          <w:numId w:val="14"/>
-        </w:numPr>
-      </w:pPr>
-      <w:proofErr w:type="spellStart"/>
-      <w:r>
-        <w:t>OMOptimBasis</w:t>
-      </w:r>
-      <w:proofErr w:type="spellEnd"/>
-    </w:p>
-    <w:p>
-      <w:pPr>
-        <w:pStyle w:val="Paragraphedeliste"/>
-        <w:numPr>
-          <w:ilvl w:val="0"/>
-          <w:numId w:val="14"/>
-        </w:numPr>
-      </w:pPr>
-      <w:proofErr w:type="spellStart"/>
-      <w:r>
-        <w:t>SimulationRuntime</w:t>
-      </w:r>
-      <w:proofErr w:type="spellEnd"/>
-    </w:p>
-    <w:p>
-      <w:pPr>
-        <w:pStyle w:val="Paragraphedeliste"/>
-        <w:numPr>
-          <w:ilvl w:val="0"/>
-          <w:numId w:val="14"/>
-        </w:numPr>
-      </w:pPr>
-      <w:r>
-        <w:t>Compiler</w:t>
+        <w:t>in MyDevFolder</w:t>
       </w:r>
     </w:p>
     <w:p>
       <w:pPr>
         <w:pStyle w:val="Titre3"/>
       </w:pPr>
-      <w:bookmarkStart w:id="3" w:name="_Toc335122605"/>
+      <w:bookmarkStart w:id="3" w:name="_Toc333331734"/>
       <w:r>
         <w:t>OMDev</w:t>
       </w:r>
@@ -1691,15 +1591,7 @@
         <w:t>anonymous</w:t>
       </w:r>
       <w:r>
-        <w:t xml:space="preserve">. </w:t>
-      </w:r>
-      <w:proofErr w:type="gramStart"/>
-      <w:r>
-        <w:t>Pass :</w:t>
-      </w:r>
-      <w:proofErr w:type="gramEnd"/>
-      <w:r>
-        <w:t xml:space="preserve"> </w:t>
+        <w:t xml:space="preserve">. Pass : </w:t>
       </w:r>
       <w:r>
         <w:rPr>
@@ -1722,7 +1614,6 @@
         <w:jc w:val="left"/>
       </w:pPr>
       <w:r>
-        <w:lastRenderedPageBreak/>
         <w:t xml:space="preserve">Do a check out of </w:t>
       </w:r>
       <w:hyperlink r:id="rId12" w:history="1">
@@ -1736,23 +1627,7 @@
         </w:r>
       </w:hyperlink>
       <w:r>
-        <w:t xml:space="preserve"> in </w:t>
-      </w:r>
-      <w:proofErr w:type="spellStart"/>
-      <w:r>
-        <w:t>MyDevFolder</w:t>
-      </w:r>
-      <w:proofErr w:type="spellEnd"/>
-      <w:r>
-        <w:t>/</w:t>
-      </w:r>
-      <w:proofErr w:type="spellStart"/>
-      <w:r>
-        <w:t>OMDev</w:t>
-      </w:r>
-      <w:proofErr w:type="spellEnd"/>
-      <w:r>
-        <w:t>.</w:t>
+        <w:t xml:space="preserve"> in MyDevFolder/OMDev.</w:t>
       </w:r>
     </w:p>
     <w:p>
@@ -1766,30 +1641,14 @@
         <w:jc w:val="left"/>
       </w:pPr>
       <w:r>
-        <w:t xml:space="preserve">Add an environment variable called OMDEV with </w:t>
-      </w:r>
-      <w:proofErr w:type="spellStart"/>
-      <w:r>
-        <w:t>MyDevFolder</w:t>
-      </w:r>
-      <w:proofErr w:type="spellEnd"/>
-      <w:r>
-        <w:t>/</w:t>
-      </w:r>
-      <w:proofErr w:type="spellStart"/>
-      <w:r>
-        <w:t>OMDev</w:t>
-      </w:r>
-      <w:proofErr w:type="spellEnd"/>
-      <w:r>
-        <w:t xml:space="preserve"> as a value</w:t>
+        <w:t>Add an environment variable called OMDEV with MyDevFolder/OMDev as a value</w:t>
       </w:r>
     </w:p>
     <w:p>
       <w:pPr>
         <w:pStyle w:val="Titre2"/>
       </w:pPr>
-      <w:bookmarkStart w:id="4" w:name="_Toc335122606"/>
+      <w:bookmarkStart w:id="4" w:name="_Toc333331735"/>
       <w:r>
         <w:t>Getting Qt</w:t>
       </w:r>
@@ -1797,20 +1656,7 @@
     </w:p>
     <w:p>
       <w:r>
-        <w:t xml:space="preserve">Download Qt </w:t>
-      </w:r>
-      <w:proofErr w:type="spellStart"/>
-      <w:proofErr w:type="gramStart"/>
-      <w:r>
-        <w:t>sdk</w:t>
-      </w:r>
-      <w:proofErr w:type="spellEnd"/>
-      <w:r>
-        <w:t xml:space="preserve"> :</w:t>
-      </w:r>
-      <w:proofErr w:type="gramEnd"/>
-      <w:r>
-        <w:t xml:space="preserve"> </w:t>
+        <w:t xml:space="preserve">Download Qt sdk : </w:t>
       </w:r>
       <w:hyperlink r:id="rId13" w:history="1">
         <w:r>
@@ -1849,19 +1695,11 @@
         </w:rPr>
         <w:t xml:space="preserve"> </w:t>
       </w:r>
-      <w:proofErr w:type="spellStart"/>
       <w:r>
         <w:rPr>
           <w:b/>
         </w:rPr>
-        <w:t>Mingw</w:t>
-      </w:r>
-      <w:proofErr w:type="spellEnd"/>
-      <w:r>
-        <w:rPr>
-          <w:b/>
-        </w:rPr>
-        <w:t xml:space="preserve"> </w:t>
+        <w:t xml:space="preserve">Mingw </w:t>
       </w:r>
       <w:r>
         <w:rPr>
@@ -1884,19 +1722,15 @@
         <w:pStyle w:val="Todo"/>
       </w:pPr>
       <w:r>
-        <w:t xml:space="preserve">Download and install Qt </w:t>
-      </w:r>
-      <w:proofErr w:type="spellStart"/>
-      <w:r>
-        <w:t>sdk</w:t>
-      </w:r>
-      <w:proofErr w:type="spellEnd"/>
+        <w:lastRenderedPageBreak/>
+        <w:t>Download and install Qt sdk</w:t>
+      </w:r>
     </w:p>
     <w:p>
       <w:pPr>
         <w:pStyle w:val="Titre2"/>
       </w:pPr>
-      <w:bookmarkStart w:id="5" w:name="_Toc335122607"/>
+      <w:bookmarkStart w:id="5" w:name="_Toc333331736"/>
       <w:r>
         <w:t xml:space="preserve">Setting up </w:t>
       </w:r>
@@ -1907,21 +1741,11 @@
     </w:p>
     <w:p>
       <w:r>
-        <w:t xml:space="preserve">Launch </w:t>
-      </w:r>
-      <w:proofErr w:type="spellStart"/>
-      <w:r>
-        <w:t>QtCreator</w:t>
-      </w:r>
-      <w:proofErr w:type="spellEnd"/>
-      <w:r>
-        <w:t xml:space="preserve"> and open </w:t>
-      </w:r>
-      <w:proofErr w:type="spellStart"/>
+        <w:t xml:space="preserve">Launch QtCreator and open </w:t>
+      </w:r>
       <w:r>
         <w:t>OMOptim</w:t>
       </w:r>
-      <w:proofErr w:type="spellEnd"/>
       <w:r>
         <w:t>/build</w:t>
       </w:r>
@@ -2115,7 +1939,7 @@
       <w:pPr>
         <w:pStyle w:val="Titre2"/>
       </w:pPr>
-      <w:bookmarkStart w:id="6" w:name="_Toc335122608"/>
+      <w:bookmarkStart w:id="6" w:name="_Toc333331737"/>
       <w:r>
         <w:t>Build documentation</w:t>
       </w:r>
@@ -2128,7 +1952,6 @@
       <w:r>
         <w:t xml:space="preserve"> documentation can be build from code itself and its commentaries. Download </w:t>
       </w:r>
-      <w:proofErr w:type="spellStart"/>
       <w:r>
         <w:rPr>
           <w:i/>
@@ -2141,7 +1964,6 @@
         </w:rPr>
         <w:t>oxygen</w:t>
       </w:r>
-      <w:proofErr w:type="spellEnd"/>
       <w:r>
         <w:t xml:space="preserve"> from here: </w:t>
       </w:r>
@@ -2160,58 +1982,21 @@
         <w:t>n</w:t>
       </w:r>
       <w:r>
-        <w:t xml:space="preserve">ce diagrams, it will also require </w:t>
-      </w:r>
-      <w:proofErr w:type="spellStart"/>
-      <w:r>
-        <w:t>graphviz</w:t>
-      </w:r>
-      <w:proofErr w:type="spellEnd"/>
-      <w:r>
-        <w:t xml:space="preserve"> package, available at www.graphviz.org.</w:t>
-      </w:r>
-    </w:p>
-    <w:p>
-      <w:r>
-        <w:t xml:space="preserve">With </w:t>
-      </w:r>
-      <w:proofErr w:type="spellStart"/>
-      <w:r>
-        <w:t>doxygen</w:t>
-      </w:r>
-      <w:proofErr w:type="spellEnd"/>
-      <w:r>
-        <w:t xml:space="preserve"> applic</w:t>
-      </w:r>
-      <w:r>
-        <w:t>ation (</w:t>
-      </w:r>
-      <w:proofErr w:type="spellStart"/>
-      <w:r>
-        <w:t>doxywizard</w:t>
-      </w:r>
-      <w:proofErr w:type="spellEnd"/>
-      <w:r>
-        <w:t xml:space="preserve">), open </w:t>
-      </w:r>
-      <w:proofErr w:type="spellStart"/>
-      <w:r>
-        <w:t>OMOptim</w:t>
-      </w:r>
-      <w:proofErr w:type="spellEnd"/>
-      <w:r>
-        <w:t>/D</w:t>
-      </w:r>
-      <w:r>
-        <w:t>oc/</w:t>
-      </w:r>
-      <w:proofErr w:type="spellStart"/>
-      <w:r>
-        <w:t>doxyfile</w:t>
-      </w:r>
-      <w:proofErr w:type="spellEnd"/>
-      <w:r>
-        <w:t xml:space="preserve"> and run documentation generation. An html folder will then be created in </w:t>
+        <w:t>ce diagrams, it will also require graphviz package, available at www.graphviz.org.</w:t>
+      </w:r>
+    </w:p>
+    <w:p>
+      <w:r>
+        <w:t>With doxygen applic</w:t>
+      </w:r>
+      <w:r>
+        <w:t xml:space="preserve">ation (doxywizard), open </w:t>
+      </w:r>
+      <w:r>
+        <w:t>OMOptim/D</w:t>
+      </w:r>
+      <w:r>
+        <w:t xml:space="preserve">oc/doxyfile and run documentation generation. An html folder will then be created in </w:t>
       </w:r>
       <w:r>
         <w:t>OMOptim /D</w:t>
@@ -2339,7 +2124,7 @@
       <w:pPr>
         <w:pStyle w:val="Titre2"/>
       </w:pPr>
-      <w:bookmarkStart w:id="7" w:name="_Toc335122609"/>
+      <w:bookmarkStart w:id="7" w:name="_Toc333331738"/>
       <w:r>
         <w:t xml:space="preserve">Building </w:t>
       </w:r>
@@ -2353,15 +2138,7 @@
     </w:p>
     <w:p>
       <w:r>
-        <w:t xml:space="preserve">OMOptim is installed with </w:t>
-      </w:r>
-      <w:proofErr w:type="spellStart"/>
-      <w:r>
-        <w:t>OpenModelica</w:t>
-      </w:r>
-      <w:proofErr w:type="spellEnd"/>
-      <w:r>
-        <w:t>. However, you can build a separate installer for OMOptim</w:t>
+        <w:t>OMOptim is installed with OpenModelica. However, you can build a separate installer for OMOptim</w:t>
       </w:r>
       <w:r>
         <w:rPr>
@@ -2373,23 +2150,7 @@
         <w:t xml:space="preserve">. </w:t>
       </w:r>
       <w:r>
-        <w:t xml:space="preserve">Download and install </w:t>
-      </w:r>
-      <w:proofErr w:type="spellStart"/>
-      <w:r>
-        <w:t>InnoSetup</w:t>
-      </w:r>
-      <w:proofErr w:type="spellEnd"/>
-      <w:r>
-        <w:t xml:space="preserve"> </w:t>
-      </w:r>
-      <w:proofErr w:type="spellStart"/>
-      <w:r>
-        <w:t>Quickstart</w:t>
-      </w:r>
-      <w:proofErr w:type="spellEnd"/>
-      <w:r>
-        <w:t xml:space="preserve"> pack (</w:t>
+        <w:t>Download and install InnoSetup Quickstart pack (</w:t>
       </w:r>
       <w:hyperlink r:id="rId18" w:history="1">
         <w:r>
@@ -2406,21 +2167,7 @@
         <w:rPr>
           <w:b/>
         </w:rPr>
-        <w:t xml:space="preserve">Be sure to install the </w:t>
-      </w:r>
-      <w:proofErr w:type="spellStart"/>
-      <w:r>
-        <w:rPr>
-          <w:b/>
-        </w:rPr>
-        <w:t>QuickStart</w:t>
-      </w:r>
-      <w:proofErr w:type="spellEnd"/>
-      <w:r>
-        <w:rPr>
-          <w:b/>
-        </w:rPr>
-        <w:t xml:space="preserve"> pack, not the standard version.</w:t>
+        <w:t>Be sure to install the QuickStart pack, not the standard version.</w:t>
       </w:r>
     </w:p>
     <w:p>
@@ -2433,37 +2180,16 @@
       <w:r>
         <w:t>/Tools/Installer/</w:t>
       </w:r>
-      <w:proofErr w:type="gramStart"/>
       <w:r>
         <w:t>Update</w:t>
       </w:r>
       <w:r>
-        <w:t>.iss .</w:t>
-      </w:r>
-      <w:proofErr w:type="gramEnd"/>
-      <w:r>
-        <w:t xml:space="preserve"> Then, press Build/Compile. It will create a new setup wizard available in Output folder.</w:t>
-      </w:r>
-    </w:p>
-    <w:p>
-      <w:r>
-        <w:t xml:space="preserve">When executed, the wizard will replace current </w:t>
-      </w:r>
-      <w:proofErr w:type="spellStart"/>
-      <w:r>
-        <w:t>OMOptim</w:t>
-      </w:r>
-      <w:proofErr w:type="spellEnd"/>
-      <w:r>
-        <w:t xml:space="preserve"> version (in </w:t>
-      </w:r>
-      <w:proofErr w:type="spellStart"/>
-      <w:r>
-        <w:t>OpenModelica</w:t>
-      </w:r>
-      <w:proofErr w:type="spellEnd"/>
-      <w:r>
-        <w:t xml:space="preserve"> folder) with the new one.</w:t>
+        <w:t>.iss . Then, press Build/Compile. It will create a new setup wizard available in Output folder.</w:t>
+      </w:r>
+    </w:p>
+    <w:p>
+      <w:r>
+        <w:t>When executed, the wizard will replace current OMOptim version (in OpenModelica folder) with the new one.</w:t>
       </w:r>
     </w:p>
     <w:p>
@@ -2527,17 +2253,12 @@
       <w:pPr>
         <w:pStyle w:val="Titre1"/>
       </w:pPr>
-      <w:bookmarkStart w:id="8" w:name="_Toc335122610"/>
+      <w:bookmarkStart w:id="8" w:name="_Toc333331739"/>
       <w:r>
         <w:lastRenderedPageBreak/>
-        <w:t xml:space="preserve">How code is </w:t>
-      </w:r>
-      <w:proofErr w:type="gramStart"/>
-      <w:r>
-        <w:t>structured ?</w:t>
+        <w:t>How code is structured ?</w:t>
       </w:r>
       <w:bookmarkEnd w:id="8"/>
-      <w:proofErr w:type="gramEnd"/>
     </w:p>
     <w:p/>
     <w:p>
@@ -2607,6 +2328,7 @@
         <w:pStyle w:val="Lgende"/>
         <w:jc w:val="center"/>
       </w:pPr>
+      <w:bookmarkStart w:id="9" w:name="_Ref339002155"/>
       <w:r>
         <w:t xml:space="preserve">Figure </w:t>
       </w:r>
@@ -2618,6 +2340,7 @@
           <w:t>2</w:t>
         </w:r>
       </w:fldSimple>
+      <w:bookmarkEnd w:id="9"/>
       <w:r>
         <w:t xml:space="preserve"> - Folders structure</w:t>
       </w:r>
@@ -2681,13 +2404,8 @@
           <w:numId w:val="9"/>
         </w:numPr>
       </w:pPr>
-      <w:proofErr w:type="spellStart"/>
-      <w:r>
-        <w:t>ProjectBase</w:t>
-      </w:r>
-      <w:proofErr w:type="spellEnd"/>
-      <w:r>
-        <w:t xml:space="preserve"> class</w:t>
+      <w:r>
+        <w:t>ProjectBase class</w:t>
       </w:r>
     </w:p>
     <w:p>
@@ -2698,21 +2416,8 @@
           <w:numId w:val="9"/>
         </w:numPr>
       </w:pPr>
-      <w:proofErr w:type="spellStart"/>
-      <w:r>
-        <w:t>SimulationRuntime</w:t>
-      </w:r>
-      <w:proofErr w:type="spellEnd"/>
-      <w:r>
-        <w:t xml:space="preserve"> and Compiler are part of larger </w:t>
-      </w:r>
-      <w:proofErr w:type="spellStart"/>
-      <w:r>
-        <w:t>OpenModelica</w:t>
-      </w:r>
-      <w:proofErr w:type="spellEnd"/>
-      <w:r>
-        <w:t xml:space="preserve"> project. Those are required for OMOptim compilation.</w:t>
+      <w:r>
+        <w:t>SimulationRuntime and Compiler are part of larger OpenModelica project. Those are required for OMOptim compilation.</w:t>
       </w:r>
     </w:p>
     <w:p>
@@ -2731,6 +2436,37 @@
           <w:b/>
         </w:rPr>
         <w:t>One should set an environment variable (called OMDEV) referring to OMDev folder (e.g. C:\OMDev).</w:t>
+      </w:r>
+    </w:p>
+    <w:p/>
+    <w:p/>
+    <w:p>
+      <w:r>
+        <w:t xml:space="preserve">Remark: in MyDevFolder, you can remove other folders than those figuring in </w:t>
+      </w:r>
+      <w:r>
+        <w:fldChar w:fldCharType="begin"/>
+      </w:r>
+      <w:r>
+        <w:instrText xml:space="preserve"> REF _Ref339002155 \h </w:instrText>
+      </w:r>
+      <w:r>
+        <w:fldChar w:fldCharType="separate"/>
+      </w:r>
+      <w:r>
+        <w:t xml:space="preserve">Figure </w:t>
+      </w:r>
+      <w:r>
+        <w:rPr>
+          <w:noProof/>
+        </w:rPr>
+        <w:t>2</w:t>
+      </w:r>
+      <w:r>
+        <w:fldChar w:fldCharType="end"/>
+      </w:r>
+      <w:r>
+        <w:t>.</w:t>
       </w:r>
     </w:p>
     <w:p>
@@ -2844,44 +2580,33 @@
       <w:pPr>
         <w:pStyle w:val="Titre"/>
       </w:pPr>
+      <w:bookmarkStart w:id="10" w:name="_Toc333331740"/>
       <w:r>
         <w:lastRenderedPageBreak/>
         <w:t>Annex</w:t>
       </w:r>
+      <w:bookmarkEnd w:id="10"/>
     </w:p>
     <w:p>
       <w:pPr>
         <w:pStyle w:val="Titre1"/>
       </w:pPr>
-      <w:bookmarkStart w:id="9" w:name="_Toc335122611"/>
+      <w:bookmarkStart w:id="11" w:name="_Toc333331741"/>
       <w:r>
         <w:lastRenderedPageBreak/>
-        <w:t>Using subversion (</w:t>
-      </w:r>
-      <w:proofErr w:type="spellStart"/>
-      <w:r>
-        <w:t>svn</w:t>
-      </w:r>
-      <w:proofErr w:type="spellEnd"/>
-      <w:r>
-        <w:t>)</w:t>
-      </w:r>
-      <w:bookmarkEnd w:id="9"/>
+        <w:t>Using subversion (svn)</w:t>
+      </w:r>
+      <w:bookmarkEnd w:id="11"/>
     </w:p>
     <w:p>
       <w:pPr>
         <w:pStyle w:val="Titre2"/>
       </w:pPr>
-      <w:bookmarkStart w:id="10" w:name="_Toc335122612"/>
-      <w:r>
-        <w:t xml:space="preserve">What is </w:t>
-      </w:r>
-      <w:proofErr w:type="gramStart"/>
-      <w:r>
-        <w:t>subversion ?</w:t>
-      </w:r>
-      <w:bookmarkEnd w:id="10"/>
-      <w:proofErr w:type="gramEnd"/>
+      <w:bookmarkStart w:id="12" w:name="_Toc333331742"/>
+      <w:r>
+        <w:t>What is subversion ?</w:t>
+      </w:r>
+      <w:bookmarkEnd w:id="12"/>
     </w:p>
     <w:p>
       <w:pPr>
@@ -2910,36 +2635,15 @@
       <w:pPr>
         <w:pStyle w:val="Titre2"/>
       </w:pPr>
-      <w:bookmarkStart w:id="11" w:name="_Toc335122613"/>
-      <w:r>
-        <w:t xml:space="preserve">How to use </w:t>
-      </w:r>
-      <w:proofErr w:type="gramStart"/>
-      <w:r>
-        <w:t>it ?</w:t>
-      </w:r>
-      <w:bookmarkEnd w:id="11"/>
-      <w:proofErr w:type="gramEnd"/>
-    </w:p>
-    <w:p>
-      <w:r>
-        <w:t xml:space="preserve">On Windows, Tortoise SVN is an ergonomic and powerful tool for </w:t>
-      </w:r>
-      <w:proofErr w:type="spellStart"/>
-      <w:r>
-        <w:t>subversioning</w:t>
-      </w:r>
-      <w:proofErr w:type="spellEnd"/>
-      <w:r>
-        <w:t xml:space="preserve">. It can be downloaded </w:t>
-      </w:r>
-      <w:proofErr w:type="gramStart"/>
-      <w:r>
-        <w:t>here :</w:t>
-      </w:r>
-      <w:proofErr w:type="gramEnd"/>
-      <w:r>
-        <w:t xml:space="preserve"> </w:t>
+      <w:bookmarkStart w:id="13" w:name="_Toc333331743"/>
+      <w:r>
+        <w:t>How to use it ?</w:t>
+      </w:r>
+      <w:bookmarkEnd w:id="13"/>
+    </w:p>
+    <w:p>
+      <w:r>
+        <w:t xml:space="preserve">On Windows, Tortoise SVN is an ergonomic and powerful tool for subversioning. It can be downloaded here : </w:t>
       </w:r>
       <w:hyperlink r:id="rId22" w:history="1">
         <w:r>
@@ -2952,13 +2656,8 @@
     </w:p>
     <w:p>
       <w:r>
-        <w:t xml:space="preserve">Basic </w:t>
-      </w:r>
-      <w:proofErr w:type="gramStart"/>
-      <w:r>
-        <w:t>commands :</w:t>
-      </w:r>
-      <w:proofErr w:type="gramEnd"/>
+        <w:t>Basic commands :</w:t>
+      </w:r>
     </w:p>
     <w:p>
       <w:pPr>
@@ -2968,13 +2667,8 @@
           <w:numId w:val="5"/>
         </w:numPr>
       </w:pPr>
-      <w:proofErr w:type="gramStart"/>
-      <w:r>
-        <w:t>Checkout :</w:t>
-      </w:r>
-      <w:proofErr w:type="gramEnd"/>
-      <w:r>
-        <w:t xml:space="preserve"> </w:t>
+      <w:r>
+        <w:t xml:space="preserve">Checkout : </w:t>
       </w:r>
       <w:r>
         <w:t xml:space="preserve">use </w:t>
@@ -2986,15 +2680,7 @@
         <w:t>checkout</w:t>
       </w:r>
       <w:r>
-        <w:t xml:space="preserve"> command to download a folder from a </w:t>
-      </w:r>
-      <w:proofErr w:type="spellStart"/>
-      <w:r>
-        <w:t>svn</w:t>
-      </w:r>
-      <w:proofErr w:type="spellEnd"/>
-      <w:r>
-        <w:t xml:space="preserve"> </w:t>
+        <w:t xml:space="preserve"> command to download a folder from a svn </w:t>
       </w:r>
       <w:r>
         <w:rPr>
@@ -3023,13 +2709,8 @@
           <w:numId w:val="5"/>
         </w:numPr>
       </w:pPr>
-      <w:proofErr w:type="gramStart"/>
-      <w:r>
-        <w:t>Update :</w:t>
-      </w:r>
-      <w:proofErr w:type="gramEnd"/>
-      <w:r>
-        <w:t xml:space="preserve"> </w:t>
+      <w:r>
+        <w:t xml:space="preserve">Update : </w:t>
       </w:r>
       <w:r>
         <w:t xml:space="preserve">Using </w:t>
@@ -3058,13 +2739,8 @@
           <w:numId w:val="5"/>
         </w:numPr>
       </w:pPr>
-      <w:proofErr w:type="gramStart"/>
-      <w:r>
-        <w:t>Commit :</w:t>
-      </w:r>
-      <w:proofErr w:type="gramEnd"/>
-      <w:r>
-        <w:t xml:space="preserve"> </w:t>
+      <w:r>
+        <w:t xml:space="preserve">Commit : </w:t>
       </w:r>
       <w:r>
         <w:t xml:space="preserve">Using </w:t>
@@ -3184,21 +2860,8 @@
       <w:r>
         <w:t xml:space="preserve"> </w:t>
       </w:r>
-      <w:proofErr w:type="spellStart"/>
-      <w:r>
-        <w:t>OMOptim</w:t>
-      </w:r>
-      <w:proofErr w:type="spellEnd"/>
-      <w:r>
-        <w:t xml:space="preserve"> requires </w:t>
-      </w:r>
-      <w:proofErr w:type="spellStart"/>
-      <w:r>
-        <w:t>OpenModelica</w:t>
-      </w:r>
-      <w:proofErr w:type="spellEnd"/>
-      <w:r>
-        <w:t>. But you can repl</w:t>
+      <w:r>
+        <w:t>OMOptim requires OpenModelica. But you can repl</w:t>
       </w:r>
       <w:r>
         <w:t>ace an older version of OMOptim using the built wizard.</w:t>
@@ -3549,119 +3212,6 @@
     </w:lvl>
   </w:abstractNum>
   <w:abstractNum w:abstractNumId="3">
-    <w:nsid w:val="24561FC2"/>
-    <w:multiLevelType w:val="hybridMultilevel"/>
-    <w:tmpl w:val="03BA75B4"/>
-    <w:lvl w:ilvl="0" w:tplc="04090001">
-      <w:start w:val="1"/>
-      <w:numFmt w:val="bullet"/>
-      <w:lvlText w:val=""/>
-      <w:lvlJc w:val="left"/>
-      <w:pPr>
-        <w:ind w:left="720" w:hanging="360"/>
-      </w:pPr>
-      <w:rPr>
-        <w:rFonts w:ascii="Symbol" w:hAnsi="Symbol" w:hint="default"/>
-      </w:rPr>
-    </w:lvl>
-    <w:lvl w:ilvl="1" w:tplc="04090003" w:tentative="1">
-      <w:start w:val="1"/>
-      <w:numFmt w:val="bullet"/>
-      <w:lvlText w:val="o"/>
-      <w:lvlJc w:val="left"/>
-      <w:pPr>
-        <w:ind w:left="1440" w:hanging="360"/>
-      </w:pPr>
-      <w:rPr>
-        <w:rFonts w:ascii="Courier New" w:hAnsi="Courier New" w:cs="Courier New" w:hint="default"/>
-      </w:rPr>
-    </w:lvl>
-    <w:lvl w:ilvl="2" w:tplc="04090005" w:tentative="1">
-      <w:start w:val="1"/>
-      <w:numFmt w:val="bullet"/>
-      <w:lvlText w:val=""/>
-      <w:lvlJc w:val="left"/>
-      <w:pPr>
-        <w:ind w:left="2160" w:hanging="360"/>
-      </w:pPr>
-      <w:rPr>
-        <w:rFonts w:ascii="Wingdings" w:hAnsi="Wingdings" w:hint="default"/>
-      </w:rPr>
-    </w:lvl>
-    <w:lvl w:ilvl="3" w:tplc="04090001" w:tentative="1">
-      <w:start w:val="1"/>
-      <w:numFmt w:val="bullet"/>
-      <w:lvlText w:val=""/>
-      <w:lvlJc w:val="left"/>
-      <w:pPr>
-        <w:ind w:left="2880" w:hanging="360"/>
-      </w:pPr>
-      <w:rPr>
-        <w:rFonts w:ascii="Symbol" w:hAnsi="Symbol" w:hint="default"/>
-      </w:rPr>
-    </w:lvl>
-    <w:lvl w:ilvl="4" w:tplc="04090003" w:tentative="1">
-      <w:start w:val="1"/>
-      <w:numFmt w:val="bullet"/>
-      <w:lvlText w:val="o"/>
-      <w:lvlJc w:val="left"/>
-      <w:pPr>
-        <w:ind w:left="3600" w:hanging="360"/>
-      </w:pPr>
-      <w:rPr>
-        <w:rFonts w:ascii="Courier New" w:hAnsi="Courier New" w:cs="Courier New" w:hint="default"/>
-      </w:rPr>
-    </w:lvl>
-    <w:lvl w:ilvl="5" w:tplc="04090005" w:tentative="1">
-      <w:start w:val="1"/>
-      <w:numFmt w:val="bullet"/>
-      <w:lvlText w:val=""/>
-      <w:lvlJc w:val="left"/>
-      <w:pPr>
-        <w:ind w:left="4320" w:hanging="360"/>
-      </w:pPr>
-      <w:rPr>
-        <w:rFonts w:ascii="Wingdings" w:hAnsi="Wingdings" w:hint="default"/>
-      </w:rPr>
-    </w:lvl>
-    <w:lvl w:ilvl="6" w:tplc="04090001" w:tentative="1">
-      <w:start w:val="1"/>
-      <w:numFmt w:val="bullet"/>
-      <w:lvlText w:val=""/>
-      <w:lvlJc w:val="left"/>
-      <w:pPr>
-        <w:ind w:left="5040" w:hanging="360"/>
-      </w:pPr>
-      <w:rPr>
-        <w:rFonts w:ascii="Symbol" w:hAnsi="Symbol" w:hint="default"/>
-      </w:rPr>
-    </w:lvl>
-    <w:lvl w:ilvl="7" w:tplc="04090003" w:tentative="1">
-      <w:start w:val="1"/>
-      <w:numFmt w:val="bullet"/>
-      <w:lvlText w:val="o"/>
-      <w:lvlJc w:val="left"/>
-      <w:pPr>
-        <w:ind w:left="5760" w:hanging="360"/>
-      </w:pPr>
-      <w:rPr>
-        <w:rFonts w:ascii="Courier New" w:hAnsi="Courier New" w:cs="Courier New" w:hint="default"/>
-      </w:rPr>
-    </w:lvl>
-    <w:lvl w:ilvl="8" w:tplc="04090005" w:tentative="1">
-      <w:start w:val="1"/>
-      <w:numFmt w:val="bullet"/>
-      <w:lvlText w:val=""/>
-      <w:lvlJc w:val="left"/>
-      <w:pPr>
-        <w:ind w:left="6480" w:hanging="360"/>
-      </w:pPr>
-      <w:rPr>
-        <w:rFonts w:ascii="Wingdings" w:hAnsi="Wingdings" w:hint="default"/>
-      </w:rPr>
-    </w:lvl>
-  </w:abstractNum>
-  <w:abstractNum w:abstractNumId="4">
     <w:nsid w:val="29585B1E"/>
     <w:multiLevelType w:val="hybridMultilevel"/>
     <w:tmpl w:val="C0FC164A"/>
@@ -3774,7 +3324,7 @@
       </w:rPr>
     </w:lvl>
   </w:abstractNum>
-  <w:abstractNum w:abstractNumId="5">
+  <w:abstractNum w:abstractNumId="4">
     <w:nsid w:val="2AEE372F"/>
     <w:multiLevelType w:val="hybridMultilevel"/>
     <w:tmpl w:val="4E441752"/>
@@ -3887,7 +3437,7 @@
       </w:rPr>
     </w:lvl>
   </w:abstractNum>
-  <w:abstractNum w:abstractNumId="6">
+  <w:abstractNum w:abstractNumId="5">
     <w:nsid w:val="2F0512AA"/>
     <w:multiLevelType w:val="hybridMultilevel"/>
     <w:tmpl w:val="620CC612"/>
@@ -4000,7 +3550,7 @@
       </w:rPr>
     </w:lvl>
   </w:abstractNum>
-  <w:abstractNum w:abstractNumId="7">
+  <w:abstractNum w:abstractNumId="6">
     <w:nsid w:val="34E97BE5"/>
     <w:multiLevelType w:val="hybridMultilevel"/>
     <w:tmpl w:val="4D926E90"/>
@@ -4112,7 +3662,7 @@
       </w:rPr>
     </w:lvl>
   </w:abstractNum>
-  <w:abstractNum w:abstractNumId="8">
+  <w:abstractNum w:abstractNumId="7">
     <w:nsid w:val="588237A5"/>
     <w:multiLevelType w:val="hybridMultilevel"/>
     <w:tmpl w:val="FA5C5ACA"/>
@@ -4225,7 +3775,7 @@
       </w:rPr>
     </w:lvl>
   </w:abstractNum>
-  <w:abstractNum w:abstractNumId="9">
+  <w:abstractNum w:abstractNumId="8">
     <w:nsid w:val="5ADF6251"/>
     <w:multiLevelType w:val="hybridMultilevel"/>
     <w:tmpl w:val="F244A186"/>
@@ -4338,7 +3888,7 @@
       </w:rPr>
     </w:lvl>
   </w:abstractNum>
-  <w:abstractNum w:abstractNumId="10">
+  <w:abstractNum w:abstractNumId="9">
     <w:nsid w:val="60377574"/>
     <w:multiLevelType w:val="hybridMultilevel"/>
     <w:tmpl w:val="4C7EECA6"/>
@@ -4451,7 +4001,7 @@
       </w:rPr>
     </w:lvl>
   </w:abstractNum>
-  <w:abstractNum w:abstractNumId="11">
+  <w:abstractNum w:abstractNumId="10">
     <w:nsid w:val="6C542645"/>
     <w:multiLevelType w:val="hybridMultilevel"/>
     <w:tmpl w:val="0BA41512"/>
@@ -4564,7 +4114,7 @@
       </w:rPr>
     </w:lvl>
   </w:abstractNum>
-  <w:abstractNum w:abstractNumId="12">
+  <w:abstractNum w:abstractNumId="11">
     <w:nsid w:val="6F6B39C5"/>
     <w:multiLevelType w:val="hybridMultilevel"/>
     <w:tmpl w:val="E8663F06"/>
@@ -4676,7 +4226,7 @@
       </w:rPr>
     </w:lvl>
   </w:abstractNum>
-  <w:abstractNum w:abstractNumId="13">
+  <w:abstractNum w:abstractNumId="12">
     <w:nsid w:val="7E445C51"/>
     <w:multiLevelType w:val="multilevel"/>
     <w:tmpl w:val="ABD0DF6C"/>
@@ -4793,43 +4343,40 @@
     <w:abstractNumId w:val="2"/>
   </w:num>
   <w:num w:numId="2">
-    <w:abstractNumId w:val="12"/>
+    <w:abstractNumId w:val="11"/>
   </w:num>
   <w:num w:numId="3">
-    <w:abstractNumId w:val="7"/>
+    <w:abstractNumId w:val="6"/>
   </w:num>
   <w:num w:numId="4">
     <w:abstractNumId w:val="0"/>
   </w:num>
   <w:num w:numId="5">
+    <w:abstractNumId w:val="3"/>
+  </w:num>
+  <w:num w:numId="6">
+    <w:abstractNumId w:val="12"/>
+  </w:num>
+  <w:num w:numId="7">
+    <w:abstractNumId w:val="10"/>
+  </w:num>
+  <w:num w:numId="8">
     <w:abstractNumId w:val="4"/>
   </w:num>
-  <w:num w:numId="6">
-    <w:abstractNumId w:val="13"/>
-  </w:num>
-  <w:num w:numId="7">
-    <w:abstractNumId w:val="11"/>
-  </w:num>
-  <w:num w:numId="8">
+  <w:num w:numId="9">
     <w:abstractNumId w:val="5"/>
-  </w:num>
-  <w:num w:numId="9">
-    <w:abstractNumId w:val="6"/>
   </w:num>
   <w:num w:numId="10">
     <w:abstractNumId w:val="1"/>
   </w:num>
   <w:num w:numId="11">
-    <w:abstractNumId w:val="9"/>
+    <w:abstractNumId w:val="8"/>
   </w:num>
   <w:num w:numId="12">
-    <w:abstractNumId w:val="8"/>
+    <w:abstractNumId w:val="7"/>
   </w:num>
   <w:num w:numId="13">
-    <w:abstractNumId w:val="10"/>
-  </w:num>
-  <w:num w:numId="14">
-    <w:abstractNumId w:val="3"/>
+    <w:abstractNumId w:val="9"/>
   </w:num>
 </w:numbering>
 </file>
@@ -5689,7 +5236,7 @@
 
 <file path=customXml/item1.xml><?xml version="1.0" encoding="utf-8"?>
 <CoverPageProperties xmlns="http://schemas.microsoft.com/office/2006/coverPageProps">
-  <PublishDate>2012-09-11T00:00:00</PublishDate>
+  <PublishDate>2012-10-26T00:00:00</PublishDate>
   <Abstract>(Windows version) How to download code ? How to compile it ? How to create an installer ?</Abstract>
   <CompanyAddress/>
   <CompanyPhone/>
@@ -5711,7 +5258,7 @@
 </file>
 
 <file path=customXml/itemProps2.xml><?xml version="1.0" encoding="utf-8"?>
-<ds:datastoreItem xmlns:ds="http://schemas.openxmlformats.org/officeDocument/2006/customXml" ds:itemID="{BF7C1DBF-03BC-4404-9FB7-A9E5C38C046B}">
+<ds:datastoreItem xmlns:ds="http://schemas.openxmlformats.org/officeDocument/2006/customXml" ds:itemID="{8D088D40-406C-48BB-AD10-4552334C867A}">
   <ds:schemaRefs>
     <ds:schemaRef ds:uri="http://schemas.openxmlformats.org/officeDocument/2006/bibliography"/>
   </ds:schemaRefs>

</xml_diff>